<commit_message>
Agregar archivo de memoria con contenido inicial.
</commit_message>
<xml_diff>
--- a/memoria/sprint2.docx
+++ b/memoria/sprint2.docx
@@ -18,6 +18,12 @@
     </w:p>
     <w:sdt>
       <w:sdtPr>
+        <w:rPr>
+          <w:rFonts w:ascii="Arial" w:eastAsia="Arial" w:hAnsi="Arial" w:cs="Arial"/>
+          <w:color w:val="auto"/>
+          <w:sz w:val="22"/>
+          <w:szCs w:val="22"/>
+        </w:rPr>
         <w:id w:val="-770934410"/>
         <w:docPartObj>
           <w:docPartGallery w:val="Table of Contents"/>
@@ -26,12 +32,8 @@
       </w:sdtPr>
       <w:sdtEndPr>
         <w:rPr>
-          <w:rFonts w:ascii="Arial" w:eastAsia="Arial" w:hAnsi="Arial" w:cs="Arial"/>
           <w:b/>
           <w:bCs/>
-          <w:color w:val="auto"/>
-          <w:sz w:val="22"/>
-          <w:szCs w:val="22"/>
         </w:rPr>
       </w:sdtEndPr>
       <w:sdtContent>
@@ -63,7 +65,7 @@
           <w:r>
             <w:fldChar w:fldCharType="separate"/>
           </w:r>
-          <w:hyperlink w:anchor="_Toc181824855" w:history="1">
+          <w:hyperlink w:anchor="_Toc181979390" w:history="1">
             <w:r>
               <w:rPr>
                 <w:rStyle w:val="Hipervnculo"/>
@@ -90,7 +92,7 @@
                 <w:noProof/>
                 <w:webHidden/>
               </w:rPr>
-              <w:instrText xml:space="preserve"> PAGEREF _Toc181824855 \h </w:instrText>
+              <w:instrText xml:space="preserve"> PAGEREF _Toc181979390 \h </w:instrText>
             </w:r>
             <w:r>
               <w:rPr>
@@ -132,7 +134,7 @@
               <w:noProof/>
             </w:rPr>
           </w:pPr>
-          <w:hyperlink w:anchor="_Toc181824856" w:history="1">
+          <w:hyperlink w:anchor="_Toc181979391" w:history="1">
             <w:r>
               <w:rPr>
                 <w:rStyle w:val="Hipervnculo"/>
@@ -159,7 +161,7 @@
                 <w:noProof/>
                 <w:webHidden/>
               </w:rPr>
-              <w:instrText xml:space="preserve"> PAGEREF _Toc181824856 \h </w:instrText>
+              <w:instrText xml:space="preserve"> PAGEREF _Toc181979391 \h </w:instrText>
             </w:r>
             <w:r>
               <w:rPr>
@@ -201,7 +203,7 @@
               <w:noProof/>
             </w:rPr>
           </w:pPr>
-          <w:hyperlink w:anchor="_Toc181824857" w:history="1">
+          <w:hyperlink w:anchor="_Toc181979392" w:history="1">
             <w:r>
               <w:rPr>
                 <w:rStyle w:val="Hipervnculo"/>
@@ -228,7 +230,7 @@
                 <w:noProof/>
                 <w:webHidden/>
               </w:rPr>
-              <w:instrText xml:space="preserve"> PAGEREF _Toc181824857 \h </w:instrText>
+              <w:instrText xml:space="preserve"> PAGEREF _Toc181979392 \h </w:instrText>
             </w:r>
             <w:r>
               <w:rPr>
@@ -270,7 +272,7 @@
               <w:noProof/>
             </w:rPr>
           </w:pPr>
-          <w:hyperlink w:anchor="_Toc181824858" w:history="1">
+          <w:hyperlink w:anchor="_Toc181979393" w:history="1">
             <w:r>
               <w:rPr>
                 <w:rStyle w:val="Hipervnculo"/>
@@ -297,7 +299,7 @@
                 <w:noProof/>
                 <w:webHidden/>
               </w:rPr>
-              <w:instrText xml:space="preserve"> PAGEREF _Toc181824858 \h </w:instrText>
+              <w:instrText xml:space="preserve"> PAGEREF _Toc181979393 \h </w:instrText>
             </w:r>
             <w:r>
               <w:rPr>
@@ -339,7 +341,7 @@
               <w:noProof/>
             </w:rPr>
           </w:pPr>
-          <w:hyperlink w:anchor="_Toc181824859" w:history="1">
+          <w:hyperlink w:anchor="_Toc181979394" w:history="1">
             <w:r>
               <w:rPr>
                 <w:rStyle w:val="Hipervnculo"/>
@@ -366,7 +368,7 @@
                 <w:noProof/>
                 <w:webHidden/>
               </w:rPr>
-              <w:instrText xml:space="preserve"> PAGEREF _Toc181824859 \h </w:instrText>
+              <w:instrText xml:space="preserve"> PAGEREF _Toc181979394 \h </w:instrText>
             </w:r>
             <w:r>
               <w:rPr>
@@ -408,7 +410,7 @@
               <w:noProof/>
             </w:rPr>
           </w:pPr>
-          <w:hyperlink w:anchor="_Toc181824860" w:history="1">
+          <w:hyperlink w:anchor="_Toc181979395" w:history="1">
             <w:r>
               <w:rPr>
                 <w:rStyle w:val="Hipervnculo"/>
@@ -435,7 +437,7 @@
                 <w:noProof/>
                 <w:webHidden/>
               </w:rPr>
-              <w:instrText xml:space="preserve"> PAGEREF _Toc181824860 \h </w:instrText>
+              <w:instrText xml:space="preserve"> PAGEREF _Toc181979395 \h </w:instrText>
             </w:r>
             <w:r>
               <w:rPr>
@@ -477,13 +479,13 @@
               <w:noProof/>
             </w:rPr>
           </w:pPr>
-          <w:hyperlink w:anchor="_Toc181824861" w:history="1">
+          <w:hyperlink w:anchor="_Toc181979396" w:history="1">
             <w:r>
               <w:rPr>
                 <w:rStyle w:val="Hipervnculo"/>
                 <w:noProof/>
               </w:rPr>
-              <w:t>Memoria Sprint 2 - Módulo Camarero</w:t>
+              <w:t>Sprint 2 - Módulo Camarero</w:t>
             </w:r>
             <w:r>
               <w:rPr>
@@ -504,7 +506,7 @@
                 <w:noProof/>
                 <w:webHidden/>
               </w:rPr>
-              <w:instrText xml:space="preserve"> PAGEREF _Toc181824861 \h </w:instrText>
+              <w:instrText xml:space="preserve"> PAGEREF _Toc181979396 \h </w:instrText>
             </w:r>
             <w:r>
               <w:rPr>
@@ -546,7 +548,7 @@
               <w:noProof/>
             </w:rPr>
           </w:pPr>
-          <w:hyperlink w:anchor="_Toc181824862" w:history="1">
+          <w:hyperlink w:anchor="_Toc181979397" w:history="1">
             <w:r>
               <w:rPr>
                 <w:rStyle w:val="Hipervnculo"/>
@@ -573,7 +575,7 @@
                 <w:noProof/>
                 <w:webHidden/>
               </w:rPr>
-              <w:instrText xml:space="preserve"> PAGEREF _Toc181824862 \h </w:instrText>
+              <w:instrText xml:space="preserve"> PAGEREF _Toc181979397 \h </w:instrText>
             </w:r>
             <w:r>
               <w:rPr>
@@ -615,7 +617,7 @@
               <w:noProof/>
             </w:rPr>
           </w:pPr>
-          <w:hyperlink w:anchor="_Toc181824863" w:history="1">
+          <w:hyperlink w:anchor="_Toc181979398" w:history="1">
             <w:r>
               <w:rPr>
                 <w:rStyle w:val="Hipervnculo"/>
@@ -642,7 +644,7 @@
                 <w:noProof/>
                 <w:webHidden/>
               </w:rPr>
-              <w:instrText xml:space="preserve"> PAGEREF _Toc181824863 \h </w:instrText>
+              <w:instrText xml:space="preserve"> PAGEREF _Toc181979398 \h </w:instrText>
             </w:r>
             <w:r>
               <w:rPr>
@@ -684,7 +686,7 @@
               <w:noProof/>
             </w:rPr>
           </w:pPr>
-          <w:hyperlink w:anchor="_Toc181824864" w:history="1">
+          <w:hyperlink w:anchor="_Toc181979399" w:history="1">
             <w:r>
               <w:rPr>
                 <w:rStyle w:val="Hipervnculo"/>
@@ -711,7 +713,7 @@
                 <w:noProof/>
                 <w:webHidden/>
               </w:rPr>
-              <w:instrText xml:space="preserve"> PAGEREF _Toc181824864 \h </w:instrText>
+              <w:instrText xml:space="preserve"> PAGEREF _Toc181979399 \h </w:instrText>
             </w:r>
             <w:r>
               <w:rPr>
@@ -753,7 +755,7 @@
               <w:noProof/>
             </w:rPr>
           </w:pPr>
-          <w:hyperlink w:anchor="_Toc181824865" w:history="1">
+          <w:hyperlink w:anchor="_Toc181979400" w:history="1">
             <w:r>
               <w:rPr>
                 <w:rStyle w:val="Hipervnculo"/>
@@ -780,7 +782,7 @@
                 <w:noProof/>
                 <w:webHidden/>
               </w:rPr>
-              <w:instrText xml:space="preserve"> PAGEREF _Toc181824865 \h </w:instrText>
+              <w:instrText xml:space="preserve"> PAGEREF _Toc181979400 \h </w:instrText>
             </w:r>
             <w:r>
               <w:rPr>
@@ -822,7 +824,7 @@
               <w:noProof/>
             </w:rPr>
           </w:pPr>
-          <w:hyperlink w:anchor="_Toc181824866" w:history="1">
+          <w:hyperlink w:anchor="_Toc181979401" w:history="1">
             <w:r>
               <w:rPr>
                 <w:rStyle w:val="Hipervnculo"/>
@@ -849,7 +851,7 @@
                 <w:noProof/>
                 <w:webHidden/>
               </w:rPr>
-              <w:instrText xml:space="preserve"> PAGEREF _Toc181824866 \h </w:instrText>
+              <w:instrText xml:space="preserve"> PAGEREF _Toc181979401 \h </w:instrText>
             </w:r>
             <w:r>
               <w:rPr>
@@ -891,7 +893,7 @@
               <w:noProof/>
             </w:rPr>
           </w:pPr>
-          <w:hyperlink w:anchor="_Toc181824867" w:history="1">
+          <w:hyperlink w:anchor="_Toc181979402" w:history="1">
             <w:r>
               <w:rPr>
                 <w:rStyle w:val="Hipervnculo"/>
@@ -918,7 +920,7 @@
                 <w:noProof/>
                 <w:webHidden/>
               </w:rPr>
-              <w:instrText xml:space="preserve"> PAGEREF _Toc181824867 \h </w:instrText>
+              <w:instrText xml:space="preserve"> PAGEREF _Toc181979402 \h </w:instrText>
             </w:r>
             <w:r>
               <w:rPr>
@@ -960,7 +962,7 @@
               <w:noProof/>
             </w:rPr>
           </w:pPr>
-          <w:hyperlink w:anchor="_Toc181824868" w:history="1">
+          <w:hyperlink w:anchor="_Toc181979403" w:history="1">
             <w:r>
               <w:rPr>
                 <w:rStyle w:val="Hipervnculo"/>
@@ -987,7 +989,7 @@
                 <w:noProof/>
                 <w:webHidden/>
               </w:rPr>
-              <w:instrText xml:space="preserve"> PAGEREF _Toc181824868 \h </w:instrText>
+              <w:instrText xml:space="preserve"> PAGEREF _Toc181979403 \h </w:instrText>
             </w:r>
             <w:r>
               <w:rPr>
@@ -1029,7 +1031,7 @@
               <w:noProof/>
             </w:rPr>
           </w:pPr>
-          <w:hyperlink w:anchor="_Toc181824869" w:history="1">
+          <w:hyperlink w:anchor="_Toc181979404" w:history="1">
             <w:r>
               <w:rPr>
                 <w:rStyle w:val="Hipervnculo"/>
@@ -1056,7 +1058,7 @@
                 <w:noProof/>
                 <w:webHidden/>
               </w:rPr>
-              <w:instrText xml:space="preserve"> PAGEREF _Toc181824869 \h </w:instrText>
+              <w:instrText xml:space="preserve"> PAGEREF _Toc181979404 \h </w:instrText>
             </w:r>
             <w:r>
               <w:rPr>
@@ -1098,7 +1100,7 @@
               <w:noProof/>
             </w:rPr>
           </w:pPr>
-          <w:hyperlink w:anchor="_Toc181824870" w:history="1">
+          <w:hyperlink w:anchor="_Toc181979405" w:history="1">
             <w:r>
               <w:rPr>
                 <w:rStyle w:val="Hipervnculo"/>
@@ -1125,7 +1127,7 @@
                 <w:noProof/>
                 <w:webHidden/>
               </w:rPr>
-              <w:instrText xml:space="preserve"> PAGEREF _Toc181824870 \h </w:instrText>
+              <w:instrText xml:space="preserve"> PAGEREF _Toc181979405 \h </w:instrText>
             </w:r>
             <w:r>
               <w:rPr>
@@ -1146,6 +1148,489 @@
                 <w:webHidden/>
               </w:rPr>
               <w:t>13</w:t>
+            </w:r>
+            <w:r>
+              <w:rPr>
+                <w:noProof/>
+                <w:webHidden/>
+              </w:rPr>
+              <w:fldChar w:fldCharType="end"/>
+            </w:r>
+          </w:hyperlink>
+        </w:p>
+        <w:p>
+          <w:pPr>
+            <w:pStyle w:val="TDC2"/>
+            <w:tabs>
+              <w:tab w:val="right" w:leader="dot" w:pos="9350"/>
+            </w:tabs>
+            <w:rPr>
+              <w:rFonts w:asciiTheme="minorHAnsi" w:eastAsiaTheme="minorEastAsia" w:hAnsiTheme="minorHAnsi" w:cstheme="minorBidi"/>
+              <w:noProof/>
+            </w:rPr>
+          </w:pPr>
+          <w:hyperlink w:anchor="_Toc181979406" w:history="1">
+            <w:r>
+              <w:rPr>
+                <w:rStyle w:val="Hipervnculo"/>
+                <w:noProof/>
+              </w:rPr>
+              <w:t>Sprint 3 - Gestión de Cuentas y Pagos</w:t>
+            </w:r>
+            <w:r>
+              <w:rPr>
+                <w:noProof/>
+                <w:webHidden/>
+              </w:rPr>
+              <w:tab/>
+            </w:r>
+            <w:r>
+              <w:rPr>
+                <w:noProof/>
+                <w:webHidden/>
+              </w:rPr>
+              <w:fldChar w:fldCharType="begin"/>
+            </w:r>
+            <w:r>
+              <w:rPr>
+                <w:noProof/>
+                <w:webHidden/>
+              </w:rPr>
+              <w:instrText xml:space="preserve"> PAGEREF _Toc181979406 \h </w:instrText>
+            </w:r>
+            <w:r>
+              <w:rPr>
+                <w:noProof/>
+                <w:webHidden/>
+              </w:rPr>
+            </w:r>
+            <w:r>
+              <w:rPr>
+                <w:noProof/>
+                <w:webHidden/>
+              </w:rPr>
+              <w:fldChar w:fldCharType="separate"/>
+            </w:r>
+            <w:r>
+              <w:rPr>
+                <w:noProof/>
+                <w:webHidden/>
+              </w:rPr>
+              <w:t>14</w:t>
+            </w:r>
+            <w:r>
+              <w:rPr>
+                <w:noProof/>
+                <w:webHidden/>
+              </w:rPr>
+              <w:fldChar w:fldCharType="end"/>
+            </w:r>
+          </w:hyperlink>
+        </w:p>
+        <w:p>
+          <w:pPr>
+            <w:pStyle w:val="TDC3"/>
+            <w:tabs>
+              <w:tab w:val="right" w:leader="dot" w:pos="9350"/>
+            </w:tabs>
+            <w:rPr>
+              <w:rFonts w:asciiTheme="minorHAnsi" w:eastAsiaTheme="minorEastAsia" w:hAnsiTheme="minorHAnsi" w:cstheme="minorBidi"/>
+              <w:noProof/>
+            </w:rPr>
+          </w:pPr>
+          <w:hyperlink w:anchor="_Toc181979407" w:history="1">
+            <w:r>
+              <w:rPr>
+                <w:rStyle w:val="Hipervnculo"/>
+                <w:noProof/>
+              </w:rPr>
+              <w:t>1. Base de Datos</w:t>
+            </w:r>
+            <w:r>
+              <w:rPr>
+                <w:noProof/>
+                <w:webHidden/>
+              </w:rPr>
+              <w:tab/>
+            </w:r>
+            <w:r>
+              <w:rPr>
+                <w:noProof/>
+                <w:webHidden/>
+              </w:rPr>
+              <w:fldChar w:fldCharType="begin"/>
+            </w:r>
+            <w:r>
+              <w:rPr>
+                <w:noProof/>
+                <w:webHidden/>
+              </w:rPr>
+              <w:instrText xml:space="preserve"> PAGEREF _Toc181979407 \h </w:instrText>
+            </w:r>
+            <w:r>
+              <w:rPr>
+                <w:noProof/>
+                <w:webHidden/>
+              </w:rPr>
+            </w:r>
+            <w:r>
+              <w:rPr>
+                <w:noProof/>
+                <w:webHidden/>
+              </w:rPr>
+              <w:fldChar w:fldCharType="separate"/>
+            </w:r>
+            <w:r>
+              <w:rPr>
+                <w:noProof/>
+                <w:webHidden/>
+              </w:rPr>
+              <w:t>14</w:t>
+            </w:r>
+            <w:r>
+              <w:rPr>
+                <w:noProof/>
+                <w:webHidden/>
+              </w:rPr>
+              <w:fldChar w:fldCharType="end"/>
+            </w:r>
+          </w:hyperlink>
+        </w:p>
+        <w:p>
+          <w:pPr>
+            <w:pStyle w:val="TDC3"/>
+            <w:tabs>
+              <w:tab w:val="right" w:leader="dot" w:pos="9350"/>
+            </w:tabs>
+            <w:rPr>
+              <w:rFonts w:asciiTheme="minorHAnsi" w:eastAsiaTheme="minorEastAsia" w:hAnsiTheme="minorHAnsi" w:cstheme="minorBidi"/>
+              <w:noProof/>
+            </w:rPr>
+          </w:pPr>
+          <w:hyperlink w:anchor="_Toc181979408" w:history="1">
+            <w:r>
+              <w:rPr>
+                <w:rStyle w:val="Hipervnculo"/>
+                <w:noProof/>
+              </w:rPr>
+              <w:t>2. Nuevas Funcionalidades</w:t>
+            </w:r>
+            <w:r>
+              <w:rPr>
+                <w:noProof/>
+                <w:webHidden/>
+              </w:rPr>
+              <w:tab/>
+            </w:r>
+            <w:r>
+              <w:rPr>
+                <w:noProof/>
+                <w:webHidden/>
+              </w:rPr>
+              <w:fldChar w:fldCharType="begin"/>
+            </w:r>
+            <w:r>
+              <w:rPr>
+                <w:noProof/>
+                <w:webHidden/>
+              </w:rPr>
+              <w:instrText xml:space="preserve"> PAGEREF _Toc181979408 \h </w:instrText>
+            </w:r>
+            <w:r>
+              <w:rPr>
+                <w:noProof/>
+                <w:webHidden/>
+              </w:rPr>
+            </w:r>
+            <w:r>
+              <w:rPr>
+                <w:noProof/>
+                <w:webHidden/>
+              </w:rPr>
+              <w:fldChar w:fldCharType="separate"/>
+            </w:r>
+            <w:r>
+              <w:rPr>
+                <w:noProof/>
+                <w:webHidden/>
+              </w:rPr>
+              <w:t>14</w:t>
+            </w:r>
+            <w:r>
+              <w:rPr>
+                <w:noProof/>
+                <w:webHidden/>
+              </w:rPr>
+              <w:fldChar w:fldCharType="end"/>
+            </w:r>
+          </w:hyperlink>
+        </w:p>
+        <w:p>
+          <w:pPr>
+            <w:pStyle w:val="TDC3"/>
+            <w:tabs>
+              <w:tab w:val="right" w:leader="dot" w:pos="9350"/>
+            </w:tabs>
+            <w:rPr>
+              <w:rFonts w:asciiTheme="minorHAnsi" w:eastAsiaTheme="minorEastAsia" w:hAnsiTheme="minorHAnsi" w:cstheme="minorBidi"/>
+              <w:noProof/>
+            </w:rPr>
+          </w:pPr>
+          <w:hyperlink w:anchor="_Toc181979409" w:history="1">
+            <w:r>
+              <w:rPr>
+                <w:rStyle w:val="Hipervnculo"/>
+                <w:noProof/>
+              </w:rPr>
+              <w:t>3. Mejoras en la Interfaz</w:t>
+            </w:r>
+            <w:r>
+              <w:rPr>
+                <w:noProof/>
+                <w:webHidden/>
+              </w:rPr>
+              <w:tab/>
+            </w:r>
+            <w:r>
+              <w:rPr>
+                <w:noProof/>
+                <w:webHidden/>
+              </w:rPr>
+              <w:fldChar w:fldCharType="begin"/>
+            </w:r>
+            <w:r>
+              <w:rPr>
+                <w:noProof/>
+                <w:webHidden/>
+              </w:rPr>
+              <w:instrText xml:space="preserve"> PAGEREF _Toc181979409 \h </w:instrText>
+            </w:r>
+            <w:r>
+              <w:rPr>
+                <w:noProof/>
+                <w:webHidden/>
+              </w:rPr>
+            </w:r>
+            <w:r>
+              <w:rPr>
+                <w:noProof/>
+                <w:webHidden/>
+              </w:rPr>
+              <w:fldChar w:fldCharType="separate"/>
+            </w:r>
+            <w:r>
+              <w:rPr>
+                <w:noProof/>
+                <w:webHidden/>
+              </w:rPr>
+              <w:t>15</w:t>
+            </w:r>
+            <w:r>
+              <w:rPr>
+                <w:noProof/>
+                <w:webHidden/>
+              </w:rPr>
+              <w:fldChar w:fldCharType="end"/>
+            </w:r>
+          </w:hyperlink>
+        </w:p>
+        <w:p>
+          <w:pPr>
+            <w:pStyle w:val="TDC3"/>
+            <w:tabs>
+              <w:tab w:val="right" w:leader="dot" w:pos="9350"/>
+            </w:tabs>
+            <w:rPr>
+              <w:rFonts w:asciiTheme="minorHAnsi" w:eastAsiaTheme="minorEastAsia" w:hAnsiTheme="minorHAnsi" w:cstheme="minorBidi"/>
+              <w:noProof/>
+            </w:rPr>
+          </w:pPr>
+          <w:hyperlink w:anchor="_Toc181979410" w:history="1">
+            <w:r>
+              <w:rPr>
+                <w:rStyle w:val="Hipervnculo"/>
+                <w:noProof/>
+              </w:rPr>
+              <w:t>4. Optimizaciones</w:t>
+            </w:r>
+            <w:r>
+              <w:rPr>
+                <w:noProof/>
+                <w:webHidden/>
+              </w:rPr>
+              <w:tab/>
+            </w:r>
+            <w:r>
+              <w:rPr>
+                <w:noProof/>
+                <w:webHidden/>
+              </w:rPr>
+              <w:fldChar w:fldCharType="begin"/>
+            </w:r>
+            <w:r>
+              <w:rPr>
+                <w:noProof/>
+                <w:webHidden/>
+              </w:rPr>
+              <w:instrText xml:space="preserve"> PAGEREF _Toc181979410 \h </w:instrText>
+            </w:r>
+            <w:r>
+              <w:rPr>
+                <w:noProof/>
+                <w:webHidden/>
+              </w:rPr>
+            </w:r>
+            <w:r>
+              <w:rPr>
+                <w:noProof/>
+                <w:webHidden/>
+              </w:rPr>
+              <w:fldChar w:fldCharType="separate"/>
+            </w:r>
+            <w:r>
+              <w:rPr>
+                <w:noProof/>
+                <w:webHidden/>
+              </w:rPr>
+              <w:t>16</w:t>
+            </w:r>
+            <w:r>
+              <w:rPr>
+                <w:noProof/>
+                <w:webHidden/>
+              </w:rPr>
+              <w:fldChar w:fldCharType="end"/>
+            </w:r>
+          </w:hyperlink>
+        </w:p>
+        <w:p>
+          <w:pPr>
+            <w:pStyle w:val="TDC3"/>
+            <w:tabs>
+              <w:tab w:val="right" w:leader="dot" w:pos="9350"/>
+            </w:tabs>
+            <w:rPr>
+              <w:rFonts w:asciiTheme="minorHAnsi" w:eastAsiaTheme="minorEastAsia" w:hAnsiTheme="minorHAnsi" w:cstheme="minorBidi"/>
+              <w:noProof/>
+            </w:rPr>
+          </w:pPr>
+          <w:hyperlink w:anchor="_Toc181979411" w:history="1">
+            <w:r>
+              <w:rPr>
+                <w:rStyle w:val="Hipervnculo"/>
+                <w:noProof/>
+              </w:rPr>
+              <w:t>5. Archivos Modificados</w:t>
+            </w:r>
+            <w:r>
+              <w:rPr>
+                <w:noProof/>
+                <w:webHidden/>
+              </w:rPr>
+              <w:tab/>
+            </w:r>
+            <w:r>
+              <w:rPr>
+                <w:noProof/>
+                <w:webHidden/>
+              </w:rPr>
+              <w:fldChar w:fldCharType="begin"/>
+            </w:r>
+            <w:r>
+              <w:rPr>
+                <w:noProof/>
+                <w:webHidden/>
+              </w:rPr>
+              <w:instrText xml:space="preserve"> PAGEREF _Toc181979411 \h </w:instrText>
+            </w:r>
+            <w:r>
+              <w:rPr>
+                <w:noProof/>
+                <w:webHidden/>
+              </w:rPr>
+            </w:r>
+            <w:r>
+              <w:rPr>
+                <w:noProof/>
+                <w:webHidden/>
+              </w:rPr>
+              <w:fldChar w:fldCharType="separate"/>
+            </w:r>
+            <w:r>
+              <w:rPr>
+                <w:noProof/>
+                <w:webHidden/>
+              </w:rPr>
+              <w:t>16</w:t>
+            </w:r>
+            <w:r>
+              <w:rPr>
+                <w:noProof/>
+                <w:webHidden/>
+              </w:rPr>
+              <w:fldChar w:fldCharType="end"/>
+            </w:r>
+          </w:hyperlink>
+        </w:p>
+        <w:p>
+          <w:pPr>
+            <w:pStyle w:val="TDC3"/>
+            <w:tabs>
+              <w:tab w:val="right" w:leader="dot" w:pos="9350"/>
+            </w:tabs>
+            <w:rPr>
+              <w:rFonts w:asciiTheme="minorHAnsi" w:eastAsiaTheme="minorEastAsia" w:hAnsiTheme="minorHAnsi" w:cstheme="minorBidi"/>
+              <w:noProof/>
+            </w:rPr>
+          </w:pPr>
+          <w:hyperlink w:anchor="_Toc181979412" w:history="1">
+            <w:r>
+              <w:rPr>
+                <w:rStyle w:val="Hipervnculo"/>
+                <w:noProof/>
+              </w:rPr>
+              <w:t>Próximos Pasos</w:t>
+            </w:r>
+            <w:r>
+              <w:rPr>
+                <w:noProof/>
+                <w:webHidden/>
+              </w:rPr>
+              <w:tab/>
+            </w:r>
+            <w:r>
+              <w:rPr>
+                <w:noProof/>
+                <w:webHidden/>
+              </w:rPr>
+              <w:fldChar w:fldCharType="begin"/>
+            </w:r>
+            <w:r>
+              <w:rPr>
+                <w:noProof/>
+                <w:webHidden/>
+              </w:rPr>
+              <w:instrText xml:space="preserve"> PAGEREF _Toc181979412 \h </w:instrText>
+            </w:r>
+            <w:r>
+              <w:rPr>
+                <w:noProof/>
+                <w:webHidden/>
+              </w:rPr>
+            </w:r>
+            <w:r>
+              <w:rPr>
+                <w:noProof/>
+                <w:webHidden/>
+              </w:rPr>
+              <w:fldChar w:fldCharType="separate"/>
+            </w:r>
+            <w:r>
+              <w:rPr>
+                <w:noProof/>
+                <w:webHidden/>
+              </w:rPr>
+              <w:t>16</w:t>
             </w:r>
             <w:r>
               <w:rPr>
@@ -1233,7 +1718,7 @@
       <w:pPr>
         <w:pStyle w:val="Ttulo1"/>
       </w:pPr>
-      <w:bookmarkStart w:id="0" w:name="_Toc181824855"/>
+      <w:bookmarkStart w:id="0" w:name="_Toc181979390"/>
       <w:r>
         <w:lastRenderedPageBreak/>
         <w:t>Memoria del Proyecto Restaurante</w:t>
@@ -1244,15 +1729,24 @@
       <w:pPr>
         <w:pStyle w:val="Ttulo2"/>
       </w:pPr>
-      <w:bookmarkStart w:id="1" w:name="_Toc181824856"/>
-      <w:r>
-        <w:t xml:space="preserve">Sprint </w:t>
-      </w:r>
-      <w:r>
-        <w:t>1</w:t>
-      </w:r>
-      <w:r>
-        <w:t xml:space="preserve"> - Fundamentos del Sistema y Roles</w:t>
+      <w:bookmarkStart w:id="1" w:name="_Toc181979391"/>
+    </w:p>
+    <w:p>
+      <w:pPr>
+        <w:pStyle w:val="Ttulo2"/>
+      </w:pPr>
+    </w:p>
+    <w:p>
+      <w:pPr>
+        <w:pStyle w:val="Ttulo2"/>
+      </w:pPr>
+    </w:p>
+    <w:p>
+      <w:pPr>
+        <w:pStyle w:val="Ttulo2"/>
+      </w:pPr>
+      <w:r>
+        <w:t>Sprint 1 - Fundamentos del Sistema y Roles</w:t>
       </w:r>
       <w:bookmarkEnd w:id="1"/>
     </w:p>
@@ -1290,7 +1784,7 @@
       <w:pPr>
         <w:pStyle w:val="Ttulo3"/>
       </w:pPr>
-      <w:bookmarkStart w:id="2" w:name="_Toc181824857"/>
+      <w:bookmarkStart w:id="2" w:name="_Toc181979392"/>
       <w:r>
         <w:t>1. Introducción</w:t>
       </w:r>
@@ -1375,7 +1869,7 @@
           <w:color w:val="1F1F1F"/>
         </w:rPr>
       </w:pPr>
-      <w:bookmarkStart w:id="3" w:name="_Toc181824858"/>
+      <w:bookmarkStart w:id="3" w:name="_Toc181979393"/>
       <w:r>
         <w:rPr>
           <w:color w:val="1F1F1F"/>
@@ -1552,7 +2046,7 @@
       <w:pPr>
         <w:pStyle w:val="Ttulo3"/>
       </w:pPr>
-      <w:bookmarkStart w:id="4" w:name="_Toc181824859"/>
+      <w:bookmarkStart w:id="4" w:name="_Toc181979394"/>
       <w:r>
         <w:t>3.</w:t>
       </w:r>
@@ -2348,7 +2842,7 @@
       <w:pPr>
         <w:pStyle w:val="Ttulo3"/>
       </w:pPr>
-      <w:bookmarkStart w:id="5" w:name="_Toc181824860"/>
+      <w:bookmarkStart w:id="5" w:name="_Toc181979395"/>
       <w:r>
         <w:t>4. Proceso de Desarrollo</w:t>
       </w:r>
@@ -2479,7 +2973,6 @@
           <w:rFonts w:ascii="Courier" w:eastAsia="Courier" w:hAnsi="Courier" w:cs="Courier"/>
           <w:color w:val="1F1F1F"/>
           <w:shd w:val="clear" w:color="auto" w:fill="F0F4F9"/>
-          <w:lang w:val="en-US"/>
         </w:rPr>
       </w:pPr>
     </w:p>
@@ -2496,7 +2989,6 @@
           <w:rFonts w:ascii="Courier" w:eastAsia="Courier" w:hAnsi="Courier" w:cs="Courier"/>
           <w:color w:val="1F1F1F"/>
           <w:shd w:val="clear" w:color="auto" w:fill="F0F4F9"/>
-          <w:lang w:val="en-US"/>
         </w:rPr>
       </w:pPr>
       <w:r>
@@ -2581,7 +3073,6 @@
           <w:rFonts w:ascii="Courier" w:eastAsia="Courier" w:hAnsi="Courier" w:cs="Courier"/>
           <w:color w:val="1F1F1F"/>
           <w:shd w:val="clear" w:color="auto" w:fill="F0F4F9"/>
-          <w:lang w:val="en-US"/>
         </w:rPr>
       </w:pPr>
     </w:p>
@@ -2598,7 +3089,6 @@
           <w:rFonts w:ascii="Courier" w:eastAsia="Courier" w:hAnsi="Courier" w:cs="Courier"/>
           <w:color w:val="1F1F1F"/>
           <w:shd w:val="clear" w:color="auto" w:fill="F0F4F9"/>
-          <w:lang w:val="en-US"/>
         </w:rPr>
       </w:pPr>
     </w:p>
@@ -2615,7 +3105,6 @@
           <w:rFonts w:ascii="Courier" w:eastAsia="Courier" w:hAnsi="Courier" w:cs="Courier"/>
           <w:color w:val="1F1F1F"/>
           <w:shd w:val="clear" w:color="auto" w:fill="F0F4F9"/>
-          <w:lang w:val="en-US"/>
         </w:rPr>
       </w:pPr>
     </w:p>
@@ -2632,7 +3121,6 @@
           <w:rFonts w:ascii="Courier" w:eastAsia="Courier" w:hAnsi="Courier" w:cs="Courier"/>
           <w:color w:val="1F1F1F"/>
           <w:shd w:val="clear" w:color="auto" w:fill="F0F4F9"/>
-          <w:lang w:val="en-US"/>
         </w:rPr>
       </w:pPr>
     </w:p>
@@ -2649,7 +3137,6 @@
           <w:rFonts w:ascii="Courier" w:eastAsia="Courier" w:hAnsi="Courier" w:cs="Courier"/>
           <w:color w:val="1F1F1F"/>
           <w:shd w:val="clear" w:color="auto" w:fill="F0F4F9"/>
-          <w:lang w:val="en-US"/>
         </w:rPr>
       </w:pPr>
       <w:r>
@@ -2657,7 +3144,6 @@
           <w:rFonts w:ascii="Courier" w:eastAsia="Courier" w:hAnsi="Courier" w:cs="Courier"/>
           <w:color w:val="1F1F1F"/>
           <w:shd w:val="clear" w:color="auto" w:fill="F0F4F9"/>
-          <w:lang w:val="en-US"/>
         </w:rPr>
         <w:br/>
       </w:r>
@@ -2675,7 +3161,6 @@
           <w:rFonts w:ascii="Courier" w:eastAsia="Courier" w:hAnsi="Courier" w:cs="Courier"/>
           <w:color w:val="1F1F1F"/>
           <w:shd w:val="clear" w:color="auto" w:fill="F0F4F9"/>
-          <w:lang w:val="en-US"/>
         </w:rPr>
       </w:pPr>
     </w:p>
@@ -2692,7 +3177,6 @@
           <w:rFonts w:ascii="Courier" w:eastAsia="Courier" w:hAnsi="Courier" w:cs="Courier"/>
           <w:color w:val="1F1F1F"/>
           <w:shd w:val="clear" w:color="auto" w:fill="F0F4F9"/>
-          <w:lang w:val="en-US"/>
         </w:rPr>
       </w:pPr>
     </w:p>
@@ -3102,14 +3586,7 @@
           <w:b/>
           <w:color w:val="1F1F1F"/>
         </w:rPr>
-        <w:t>login</w:t>
-      </w:r>
-      <w:r>
-        <w:rPr>
-          <w:b/>
-          <w:color w:val="1F1F1F"/>
-        </w:rPr>
-        <w:t>.php</w:t>
+        <w:t>login.php</w:t>
       </w:r>
       <w:proofErr w:type="spellEnd"/>
       <w:r>
@@ -3349,9 +3826,9 @@
       <w:pPr>
         <w:pStyle w:val="Ttulo2"/>
       </w:pPr>
-      <w:bookmarkStart w:id="6" w:name="_Toc181824861"/>
-      <w:r>
-        <w:t>Memoria Sprint 2 - Módulo Camarero</w:t>
+      <w:bookmarkStart w:id="6" w:name="_Toc181979396"/>
+      <w:r>
+        <w:t>Sprint 2 - Módulo Camarero</w:t>
       </w:r>
       <w:bookmarkEnd w:id="6"/>
     </w:p>
@@ -3367,7 +3844,7 @@
       <w:pPr>
         <w:pStyle w:val="Ttulo3"/>
       </w:pPr>
-      <w:bookmarkStart w:id="7" w:name="_Toc181824862"/>
+      <w:bookmarkStart w:id="7" w:name="_Toc181979397"/>
       <w:r>
         <w:t>1. Introducción</w:t>
       </w:r>
@@ -3405,7 +3882,7 @@
       <w:pPr>
         <w:pStyle w:val="Ttulo3"/>
       </w:pPr>
-      <w:bookmarkStart w:id="8" w:name="_Toc181824863"/>
+      <w:bookmarkStart w:id="8" w:name="_Toc181979398"/>
       <w:r>
         <w:t>2. Estructura del Módulo</w:t>
       </w:r>
@@ -3421,6 +3898,9 @@
         <w:pStyle w:val="Ttulo4"/>
       </w:pPr>
       <w:r>
+        <w:rPr>
+          <w:noProof/>
+        </w:rPr>
         <w:drawing>
           <wp:anchor distT="0" distB="0" distL="114300" distR="114300" simplePos="0" relativeHeight="251661312" behindDoc="0" locked="0" layoutInCell="1" allowOverlap="1" wp14:anchorId="7595A2C2" wp14:editId="4B3E71C5">
             <wp:simplePos x="0" y="0"/>
@@ -3525,7 +4005,7 @@
       <w:pPr>
         <w:pStyle w:val="Ttulo3"/>
       </w:pPr>
-      <w:bookmarkStart w:id="9" w:name="_Toc181824864"/>
+      <w:bookmarkStart w:id="9" w:name="_Toc181979399"/>
       <w:r>
         <w:t>3. Funcionalidades Implementadas</w:t>
       </w:r>
@@ -3941,7 +4421,7 @@
       <w:pPr>
         <w:pStyle w:val="Ttulo3"/>
       </w:pPr>
-      <w:bookmarkStart w:id="10" w:name="_Toc181824865"/>
+      <w:bookmarkStart w:id="10" w:name="_Toc181979400"/>
       <w:r>
         <w:t>4. Mejoras en la Interfaz de Usuario</w:t>
       </w:r>
@@ -4258,7 +4738,7 @@
       <w:pPr>
         <w:pStyle w:val="Ttulo3"/>
       </w:pPr>
-      <w:bookmarkStart w:id="11" w:name="_Toc181824866"/>
+      <w:bookmarkStart w:id="11" w:name="_Toc181979401"/>
       <w:r>
         <w:t>5. Seguridad Implementada</w:t>
       </w:r>
@@ -4286,6 +4766,9 @@
         <w:pStyle w:val="Ttulo4"/>
       </w:pPr>
       <w:r>
+        <w:rPr>
+          <w:noProof/>
+        </w:rPr>
         <w:drawing>
           <wp:anchor distT="0" distB="0" distL="114300" distR="114300" simplePos="0" relativeHeight="251668480" behindDoc="0" locked="0" layoutInCell="1" allowOverlap="1" wp14:anchorId="3EA61AB5" wp14:editId="190A7DC0">
             <wp:simplePos x="0" y="0"/>
@@ -4435,7 +4918,7 @@
       <w:pPr>
         <w:pStyle w:val="Ttulo3"/>
       </w:pPr>
-      <w:bookmarkStart w:id="12" w:name="_Toc181824867"/>
+      <w:bookmarkStart w:id="12" w:name="_Toc181979402"/>
       <w:r>
         <w:lastRenderedPageBreak/>
         <w:t>6. Funcionalidades de Gestión de Pedidos</w:t>
@@ -4600,7 +5083,7 @@
       <w:pPr>
         <w:pStyle w:val="Ttulo3"/>
       </w:pPr>
-      <w:bookmarkStart w:id="13" w:name="_Toc181824868"/>
+      <w:bookmarkStart w:id="13" w:name="_Toc181979403"/>
       <w:r>
         <w:t>7. Mejoras en la Experiencia de Usuario</w:t>
       </w:r>
@@ -4786,7 +5269,7 @@
       <w:pPr>
         <w:pStyle w:val="Ttulo3"/>
       </w:pPr>
-      <w:bookmarkStart w:id="14" w:name="_Toc181824869"/>
+      <w:bookmarkStart w:id="14" w:name="_Toc181979404"/>
       <w:r>
         <w:t>8. Próximas Mejoras</w:t>
       </w:r>
@@ -4906,7 +5389,7 @@
       <w:pPr>
         <w:pStyle w:val="Ttulo3"/>
       </w:pPr>
-      <w:bookmarkStart w:id="15" w:name="_Toc181824870"/>
+      <w:bookmarkStart w:id="15" w:name="_Toc181979405"/>
       <w:r>
         <w:t>9. Conclusiones</w:t>
       </w:r>
@@ -4937,6 +5420,1505 @@
           <w:color w:val="1F1F1F"/>
         </w:rPr>
         <w:t>. He tenido que ajustar la base de datos de nuevo y tener que quitar el “id” de las mesas ya que me hacía tener que comprobar el camarero con su “id” y me creaba demasiados errores, por lo demás la base de datos creo que hacerte con ella y estoy teniendo muy buenos resultados.</w:t>
+      </w:r>
+    </w:p>
+    <w:p>
+      <w:pPr>
+        <w:rPr>
+          <w:color w:val="1F1F1F"/>
+        </w:rPr>
+      </w:pPr>
+      <w:r>
+        <w:rPr>
+          <w:color w:val="1F1F1F"/>
+        </w:rPr>
+        <w:br w:type="page"/>
+      </w:r>
+    </w:p>
+    <w:p>
+      <w:pPr>
+        <w:pStyle w:val="Ttulo2"/>
+      </w:pPr>
+      <w:bookmarkStart w:id="16" w:name="_Toc181979406"/>
+      <w:r>
+        <w:lastRenderedPageBreak/>
+        <w:t>Sprint 3 - Gestión de Cuentas y Pagos</w:t>
+      </w:r>
+      <w:bookmarkEnd w:id="16"/>
+    </w:p>
+    <w:p>
+      <w:pPr>
+        <w:pBdr>
+          <w:top w:val="nil"/>
+          <w:left w:val="nil"/>
+          <w:bottom w:val="nil"/>
+          <w:right w:val="nil"/>
+          <w:between w:val="nil"/>
+        </w:pBdr>
+        <w:spacing w:after="240"/>
+        <w:rPr>
+          <w:b/>
+          <w:bCs/>
+          <w:color w:val="1F1F1F"/>
+        </w:rPr>
+      </w:pPr>
+    </w:p>
+    <w:p>
+      <w:pPr>
+        <w:pStyle w:val="Ttulo3"/>
+      </w:pPr>
+      <w:bookmarkStart w:id="17" w:name="_Toc181979407"/>
+      <w:r>
+        <w:t>1. Base de Datos</w:t>
+      </w:r>
+      <w:bookmarkEnd w:id="17"/>
+    </w:p>
+    <w:p>
+      <w:pPr>
+        <w:numPr>
+          <w:ilvl w:val="0"/>
+          <w:numId w:val="9"/>
+        </w:numPr>
+        <w:pBdr>
+          <w:top w:val="nil"/>
+          <w:left w:val="nil"/>
+          <w:bottom w:val="nil"/>
+          <w:right w:val="nil"/>
+          <w:between w:val="nil"/>
+        </w:pBdr>
+        <w:spacing w:after="240"/>
+        <w:rPr>
+          <w:color w:val="1F1F1F"/>
+        </w:rPr>
+      </w:pPr>
+      <w:r>
+        <w:rPr>
+          <w:color w:val="1F1F1F"/>
+        </w:rPr>
+        <w:t>Creación de nueva tabla </w:t>
+      </w:r>
+      <w:proofErr w:type="spellStart"/>
+      <w:r>
+        <w:rPr>
+          <w:color w:val="1F1F1F"/>
+        </w:rPr>
+        <w:t>cuentas_pagadas</w:t>
+      </w:r>
+      <w:proofErr w:type="spellEnd"/>
+      <w:r>
+        <w:rPr>
+          <w:color w:val="1F1F1F"/>
+        </w:rPr>
+        <w:t> para almacenar el historial de pagos</w:t>
+      </w:r>
+    </w:p>
+    <w:p>
+      <w:pPr>
+        <w:numPr>
+          <w:ilvl w:val="0"/>
+          <w:numId w:val="9"/>
+        </w:numPr>
+        <w:pBdr>
+          <w:top w:val="nil"/>
+          <w:left w:val="nil"/>
+          <w:bottom w:val="nil"/>
+          <w:right w:val="nil"/>
+          <w:between w:val="nil"/>
+        </w:pBdr>
+        <w:spacing w:after="240"/>
+        <w:rPr>
+          <w:color w:val="1F1F1F"/>
+        </w:rPr>
+      </w:pPr>
+      <w:r>
+        <w:rPr>
+          <w:color w:val="1F1F1F"/>
+        </w:rPr>
+        <w:t>Eliminación de tablas innecesarias (</w:t>
+      </w:r>
+      <w:proofErr w:type="spellStart"/>
+      <w:r>
+        <w:rPr>
+          <w:color w:val="1F1F1F"/>
+        </w:rPr>
+        <w:t>temp_ticket</w:t>
+      </w:r>
+      <w:proofErr w:type="spellEnd"/>
+      <w:r>
+        <w:rPr>
+          <w:color w:val="1F1F1F"/>
+        </w:rPr>
+        <w:t xml:space="preserve">, </w:t>
+      </w:r>
+      <w:proofErr w:type="spellStart"/>
+      <w:r>
+        <w:rPr>
+          <w:color w:val="1F1F1F"/>
+        </w:rPr>
+        <w:t>historial_pedidos</w:t>
+      </w:r>
+      <w:proofErr w:type="spellEnd"/>
+      <w:r>
+        <w:rPr>
+          <w:color w:val="1F1F1F"/>
+        </w:rPr>
+        <w:t>)</w:t>
+      </w:r>
+    </w:p>
+    <w:p>
+      <w:pPr>
+        <w:numPr>
+          <w:ilvl w:val="0"/>
+          <w:numId w:val="9"/>
+        </w:numPr>
+        <w:pBdr>
+          <w:top w:val="nil"/>
+          <w:left w:val="nil"/>
+          <w:bottom w:val="nil"/>
+          <w:right w:val="nil"/>
+          <w:between w:val="nil"/>
+        </w:pBdr>
+        <w:spacing w:after="240"/>
+        <w:rPr>
+          <w:color w:val="1F1F1F"/>
+        </w:rPr>
+      </w:pPr>
+      <w:r>
+        <w:rPr>
+          <w:color w:val="1F1F1F"/>
+        </w:rPr>
+        <w:t>Optimización de la estructura de la tabla cuenta actual</w:t>
+      </w:r>
+    </w:p>
+    <w:p>
+      <w:pPr>
+        <w:pStyle w:val="Ttulo3"/>
+      </w:pPr>
+    </w:p>
+    <w:p>
+      <w:pPr>
+        <w:pStyle w:val="Ttulo3"/>
+      </w:pPr>
+      <w:bookmarkStart w:id="18" w:name="_Toc181979408"/>
+      <w:r>
+        <w:t>2. Nuevas Funcionalidades</w:t>
+      </w:r>
+      <w:bookmarkEnd w:id="18"/>
+    </w:p>
+    <w:p>
+      <w:pPr>
+        <w:pStyle w:val="Ttulo4"/>
+      </w:pPr>
+    </w:p>
+    <w:p>
+      <w:pPr>
+        <w:pStyle w:val="Ttulo4"/>
+      </w:pPr>
+      <w:r>
+        <w:t>2.1 Gestión de Cuentas</w:t>
+      </w:r>
+    </w:p>
+    <w:p>
+      <w:pPr>
+        <w:numPr>
+          <w:ilvl w:val="0"/>
+          <w:numId w:val="10"/>
+        </w:numPr>
+        <w:pBdr>
+          <w:top w:val="nil"/>
+          <w:left w:val="nil"/>
+          <w:bottom w:val="nil"/>
+          <w:right w:val="nil"/>
+          <w:between w:val="nil"/>
+        </w:pBdr>
+        <w:spacing w:after="240"/>
+        <w:rPr>
+          <w:color w:val="1F1F1F"/>
+        </w:rPr>
+      </w:pPr>
+      <w:r>
+        <w:rPr>
+          <w:color w:val="1F1F1F"/>
+        </w:rPr>
+        <w:t>Implementación de vista detallada de cuenta por mesa</w:t>
+      </w:r>
+    </w:p>
+    <w:p>
+      <w:pPr>
+        <w:numPr>
+          <w:ilvl w:val="0"/>
+          <w:numId w:val="10"/>
+        </w:numPr>
+        <w:pBdr>
+          <w:top w:val="nil"/>
+          <w:left w:val="nil"/>
+          <w:bottom w:val="nil"/>
+          <w:right w:val="nil"/>
+          <w:between w:val="nil"/>
+        </w:pBdr>
+        <w:spacing w:after="240"/>
+        <w:rPr>
+          <w:color w:val="1F1F1F"/>
+        </w:rPr>
+      </w:pPr>
+      <w:r>
+        <w:rPr>
+          <w:color w:val="1F1F1F"/>
+        </w:rPr>
+        <w:t>Cálculo automático de subtotales y total</w:t>
+      </w:r>
+    </w:p>
+    <w:p>
+      <w:pPr>
+        <w:numPr>
+          <w:ilvl w:val="0"/>
+          <w:numId w:val="10"/>
+        </w:numPr>
+        <w:pBdr>
+          <w:top w:val="nil"/>
+          <w:left w:val="nil"/>
+          <w:bottom w:val="nil"/>
+          <w:right w:val="nil"/>
+          <w:between w:val="nil"/>
+        </w:pBdr>
+        <w:spacing w:after="240"/>
+        <w:rPr>
+          <w:color w:val="1F1F1F"/>
+        </w:rPr>
+      </w:pPr>
+      <w:r>
+        <w:rPr>
+          <w:color w:val="1F1F1F"/>
+        </w:rPr>
+        <w:t>Interfaz responsive para visualización de productos en la cuenta</w:t>
+      </w:r>
+    </w:p>
+    <w:p>
+      <w:pPr>
+        <w:numPr>
+          <w:ilvl w:val="0"/>
+          <w:numId w:val="10"/>
+        </w:numPr>
+        <w:pBdr>
+          <w:top w:val="nil"/>
+          <w:left w:val="nil"/>
+          <w:bottom w:val="nil"/>
+          <w:right w:val="nil"/>
+          <w:between w:val="nil"/>
+        </w:pBdr>
+        <w:spacing w:after="240"/>
+        <w:rPr>
+          <w:color w:val="1F1F1F"/>
+        </w:rPr>
+      </w:pPr>
+      <w:r>
+        <w:rPr>
+          <w:color w:val="1F1F1F"/>
+        </w:rPr>
+        <w:t>Funcionalidad para procesar pagos</w:t>
+      </w:r>
+    </w:p>
+    <w:p>
+      <w:pPr>
+        <w:pBdr>
+          <w:top w:val="nil"/>
+          <w:left w:val="nil"/>
+          <w:bottom w:val="nil"/>
+          <w:right w:val="nil"/>
+          <w:between w:val="nil"/>
+        </w:pBdr>
+        <w:spacing w:after="240"/>
+        <w:rPr>
+          <w:color w:val="1F1F1F"/>
+        </w:rPr>
+      </w:pPr>
+    </w:p>
+    <w:p/>
+    <w:p/>
+    <w:p/>
+    <w:p/>
+    <w:p/>
+    <w:p/>
+    <w:p/>
+    <w:p/>
+    <w:p/>
+    <w:p/>
+    <w:p/>
+    <w:p/>
+    <w:p/>
+    <w:p/>
+    <w:p/>
+    <w:p/>
+    <w:p/>
+    <w:p/>
+    <w:p/>
+    <w:p/>
+    <w:p>
+      <w:r>
+        <w:lastRenderedPageBreak/>
+        <w:t>Ejemplo de procesamiento de pago:</w:t>
+      </w:r>
+    </w:p>
+    <w:p>
+      <w:r>
+        <w:rPr>
+          <w:noProof/>
+        </w:rPr>
+        <w:drawing>
+          <wp:anchor distT="0" distB="0" distL="114300" distR="114300" simplePos="0" relativeHeight="251671552" behindDoc="0" locked="0" layoutInCell="1" allowOverlap="1" wp14:anchorId="60CBED1D" wp14:editId="147F1545">
+            <wp:simplePos x="0" y="0"/>
+            <wp:positionH relativeFrom="margin">
+              <wp:align>right</wp:align>
+            </wp:positionH>
+            <wp:positionV relativeFrom="paragraph">
+              <wp:posOffset>353695</wp:posOffset>
+            </wp:positionV>
+            <wp:extent cx="5937250" cy="4121150"/>
+            <wp:effectExtent l="0" t="0" r="6350" b="0"/>
+            <wp:wrapTopAndBottom/>
+            <wp:docPr id="14" name="Imagen 14"/>
+            <wp:cNvGraphicFramePr>
+              <a:graphicFrameLocks xmlns:a="http://schemas.openxmlformats.org/drawingml/2006/main" noChangeAspect="1"/>
+            </wp:cNvGraphicFramePr>
+            <a:graphic xmlns:a="http://schemas.openxmlformats.org/drawingml/2006/main">
+              <a:graphicData uri="http://schemas.openxmlformats.org/drawingml/2006/picture">
+                <pic:pic xmlns:pic="http://schemas.openxmlformats.org/drawingml/2006/picture">
+                  <pic:nvPicPr>
+                    <pic:cNvPr id="0" name="Picture 2"/>
+                    <pic:cNvPicPr>
+                      <a:picLocks noChangeAspect="1" noChangeArrowheads="1"/>
+                    </pic:cNvPicPr>
+                  </pic:nvPicPr>
+                  <pic:blipFill>
+                    <a:blip r:embed="rId20">
+                      <a:extLst>
+                        <a:ext uri="{28A0092B-C50C-407E-A947-70E740481C1C}">
+                          <a14:useLocalDpi xmlns:a14="http://schemas.microsoft.com/office/drawing/2010/main" val="0"/>
+                        </a:ext>
+                      </a:extLst>
+                    </a:blip>
+                    <a:srcRect/>
+                    <a:stretch>
+                      <a:fillRect/>
+                    </a:stretch>
+                  </pic:blipFill>
+                  <pic:spPr bwMode="auto">
+                    <a:xfrm>
+                      <a:off x="0" y="0"/>
+                      <a:ext cx="5937250" cy="4121150"/>
+                    </a:xfrm>
+                    <a:prstGeom prst="rect">
+                      <a:avLst/>
+                    </a:prstGeom>
+                    <a:noFill/>
+                    <a:ln>
+                      <a:noFill/>
+                    </a:ln>
+                  </pic:spPr>
+                </pic:pic>
+              </a:graphicData>
+            </a:graphic>
+            <wp14:sizeRelH relativeFrom="page">
+              <wp14:pctWidth>0</wp14:pctWidth>
+            </wp14:sizeRelH>
+            <wp14:sizeRelV relativeFrom="page">
+              <wp14:pctHeight>0</wp14:pctHeight>
+            </wp14:sizeRelV>
+          </wp:anchor>
+        </w:drawing>
+      </w:r>
+    </w:p>
+    <w:p>
+      <w:pPr>
+        <w:pStyle w:val="Ttulo4"/>
+      </w:pPr>
+    </w:p>
+    <w:p>
+      <w:pPr>
+        <w:pStyle w:val="Ttulo4"/>
+      </w:pPr>
+    </w:p>
+    <w:p>
+      <w:pPr>
+        <w:pStyle w:val="Ttulo4"/>
+      </w:pPr>
+      <w:r>
+        <w:t>2.2 Historial de Cuentas</w:t>
+      </w:r>
+    </w:p>
+    <w:p>
+      <w:pPr>
+        <w:numPr>
+          <w:ilvl w:val="0"/>
+          <w:numId w:val="11"/>
+        </w:numPr>
+        <w:pBdr>
+          <w:top w:val="nil"/>
+          <w:left w:val="nil"/>
+          <w:bottom w:val="nil"/>
+          <w:right w:val="nil"/>
+          <w:between w:val="nil"/>
+        </w:pBdr>
+        <w:spacing w:after="240"/>
+        <w:rPr>
+          <w:color w:val="1F1F1F"/>
+        </w:rPr>
+      </w:pPr>
+      <w:r>
+        <w:rPr>
+          <w:color w:val="1F1F1F"/>
+        </w:rPr>
+        <w:t>Nueva sección de historial de cuentas pagadas</w:t>
+      </w:r>
+    </w:p>
+    <w:p>
+      <w:pPr>
+        <w:numPr>
+          <w:ilvl w:val="0"/>
+          <w:numId w:val="11"/>
+        </w:numPr>
+        <w:pBdr>
+          <w:top w:val="nil"/>
+          <w:left w:val="nil"/>
+          <w:bottom w:val="nil"/>
+          <w:right w:val="nil"/>
+          <w:between w:val="nil"/>
+        </w:pBdr>
+        <w:spacing w:after="240"/>
+        <w:rPr>
+          <w:color w:val="1F1F1F"/>
+        </w:rPr>
+      </w:pPr>
+      <w:r>
+        <w:rPr>
+          <w:color w:val="1F1F1F"/>
+        </w:rPr>
+        <w:t>Visualización de cuentas agrupadas por mesa y fecha</w:t>
+      </w:r>
+    </w:p>
+    <w:p>
+      <w:pPr>
+        <w:numPr>
+          <w:ilvl w:val="0"/>
+          <w:numId w:val="11"/>
+        </w:numPr>
+        <w:pBdr>
+          <w:top w:val="nil"/>
+          <w:left w:val="nil"/>
+          <w:bottom w:val="nil"/>
+          <w:right w:val="nil"/>
+          <w:between w:val="nil"/>
+        </w:pBdr>
+        <w:spacing w:after="240"/>
+        <w:rPr>
+          <w:color w:val="1F1F1F"/>
+        </w:rPr>
+      </w:pPr>
+      <w:r>
+        <w:rPr>
+          <w:color w:val="1F1F1F"/>
+        </w:rPr>
+        <w:t>Modal para ver detalles de cuentas históricas</w:t>
+      </w:r>
+    </w:p>
+    <w:p>
+      <w:pPr>
+        <w:numPr>
+          <w:ilvl w:val="0"/>
+          <w:numId w:val="11"/>
+        </w:numPr>
+        <w:pBdr>
+          <w:top w:val="nil"/>
+          <w:left w:val="nil"/>
+          <w:bottom w:val="nil"/>
+          <w:right w:val="nil"/>
+          <w:between w:val="nil"/>
+        </w:pBdr>
+        <w:spacing w:after="240"/>
+        <w:rPr>
+          <w:color w:val="1F1F1F"/>
+        </w:rPr>
+      </w:pPr>
+      <w:r>
+        <w:rPr>
+          <w:color w:val="1F1F1F"/>
+        </w:rPr>
+        <w:t>Sistema de consulta mediante AJAX para cargar detalles</w:t>
+      </w:r>
+    </w:p>
+    <w:p>
+      <w:pPr>
+        <w:pBdr>
+          <w:top w:val="nil"/>
+          <w:left w:val="nil"/>
+          <w:bottom w:val="nil"/>
+          <w:right w:val="nil"/>
+          <w:between w:val="nil"/>
+        </w:pBdr>
+        <w:spacing w:after="240"/>
+        <w:rPr>
+          <w:color w:val="1F1F1F"/>
+        </w:rPr>
+      </w:pPr>
+    </w:p>
+    <w:p>
+      <w:pPr>
+        <w:pBdr>
+          <w:top w:val="nil"/>
+          <w:left w:val="nil"/>
+          <w:bottom w:val="nil"/>
+          <w:right w:val="nil"/>
+          <w:between w:val="nil"/>
+        </w:pBdr>
+        <w:spacing w:after="240"/>
+        <w:rPr>
+          <w:color w:val="1F1F1F"/>
+        </w:rPr>
+      </w:pPr>
+    </w:p>
+    <w:p>
+      <w:pPr>
+        <w:pBdr>
+          <w:top w:val="nil"/>
+          <w:left w:val="nil"/>
+          <w:bottom w:val="nil"/>
+          <w:right w:val="nil"/>
+          <w:between w:val="nil"/>
+        </w:pBdr>
+        <w:spacing w:after="240"/>
+        <w:rPr>
+          <w:color w:val="1F1F1F"/>
+        </w:rPr>
+      </w:pPr>
+    </w:p>
+    <w:p>
+      <w:pPr>
+        <w:pBdr>
+          <w:top w:val="nil"/>
+          <w:left w:val="nil"/>
+          <w:bottom w:val="nil"/>
+          <w:right w:val="nil"/>
+          <w:between w:val="nil"/>
+        </w:pBdr>
+        <w:spacing w:after="240"/>
+        <w:rPr>
+          <w:color w:val="1F1F1F"/>
+        </w:rPr>
+      </w:pPr>
+    </w:p>
+    <w:p>
+      <w:pPr>
+        <w:pBdr>
+          <w:top w:val="nil"/>
+          <w:left w:val="nil"/>
+          <w:bottom w:val="nil"/>
+          <w:right w:val="nil"/>
+          <w:between w:val="nil"/>
+        </w:pBdr>
+        <w:spacing w:after="240"/>
+        <w:rPr>
+          <w:color w:val="1F1F1F"/>
+        </w:rPr>
+      </w:pPr>
+    </w:p>
+    <w:p>
+      <w:pPr>
+        <w:pBdr>
+          <w:top w:val="nil"/>
+          <w:left w:val="nil"/>
+          <w:bottom w:val="nil"/>
+          <w:right w:val="nil"/>
+          <w:between w:val="nil"/>
+        </w:pBdr>
+        <w:spacing w:after="240"/>
+        <w:rPr>
+          <w:color w:val="1F1F1F"/>
+        </w:rPr>
+      </w:pPr>
+      <w:r>
+        <w:rPr>
+          <w:color w:val="1F1F1F"/>
+        </w:rPr>
+        <w:t>Ejemplo de consulta para obtener historial:</w:t>
+      </w:r>
+    </w:p>
+    <w:p>
+      <w:pPr>
+        <w:pBdr>
+          <w:top w:val="nil"/>
+          <w:left w:val="nil"/>
+          <w:bottom w:val="nil"/>
+          <w:right w:val="nil"/>
+          <w:between w:val="nil"/>
+        </w:pBdr>
+        <w:spacing w:after="240"/>
+        <w:rPr>
+          <w:color w:val="1F1F1F"/>
+        </w:rPr>
+      </w:pPr>
+      <w:r>
+        <w:rPr>
+          <w:noProof/>
+          <w:color w:val="1F1F1F"/>
+        </w:rPr>
+        <w:drawing>
+          <wp:anchor distT="0" distB="0" distL="114300" distR="114300" simplePos="0" relativeHeight="251670528" behindDoc="0" locked="0" layoutInCell="1" allowOverlap="1" wp14:anchorId="6795994E" wp14:editId="71E1AB33">
+            <wp:simplePos x="0" y="0"/>
+            <wp:positionH relativeFrom="margin">
+              <wp:align>left</wp:align>
+            </wp:positionH>
+            <wp:positionV relativeFrom="paragraph">
+              <wp:posOffset>233045</wp:posOffset>
+            </wp:positionV>
+            <wp:extent cx="5727700" cy="2470150"/>
+            <wp:effectExtent l="0" t="0" r="6350" b="6350"/>
+            <wp:wrapTopAndBottom/>
+            <wp:docPr id="5" name="Imagen 5"/>
+            <wp:cNvGraphicFramePr>
+              <a:graphicFrameLocks xmlns:a="http://schemas.openxmlformats.org/drawingml/2006/main" noChangeAspect="1"/>
+            </wp:cNvGraphicFramePr>
+            <a:graphic xmlns:a="http://schemas.openxmlformats.org/drawingml/2006/main">
+              <a:graphicData uri="http://schemas.openxmlformats.org/drawingml/2006/picture">
+                <pic:pic xmlns:pic="http://schemas.openxmlformats.org/drawingml/2006/picture">
+                  <pic:nvPicPr>
+                    <pic:cNvPr id="0" name="Picture 1"/>
+                    <pic:cNvPicPr>
+                      <a:picLocks noChangeAspect="1" noChangeArrowheads="1"/>
+                    </pic:cNvPicPr>
+                  </pic:nvPicPr>
+                  <pic:blipFill>
+                    <a:blip r:embed="rId21">
+                      <a:extLst>
+                        <a:ext uri="{28A0092B-C50C-407E-A947-70E740481C1C}">
+                          <a14:useLocalDpi xmlns:a14="http://schemas.microsoft.com/office/drawing/2010/main" val="0"/>
+                        </a:ext>
+                      </a:extLst>
+                    </a:blip>
+                    <a:srcRect/>
+                    <a:stretch>
+                      <a:fillRect/>
+                    </a:stretch>
+                  </pic:blipFill>
+                  <pic:spPr bwMode="auto">
+                    <a:xfrm>
+                      <a:off x="0" y="0"/>
+                      <a:ext cx="5727700" cy="2470150"/>
+                    </a:xfrm>
+                    <a:prstGeom prst="rect">
+                      <a:avLst/>
+                    </a:prstGeom>
+                    <a:noFill/>
+                    <a:ln>
+                      <a:noFill/>
+                    </a:ln>
+                  </pic:spPr>
+                </pic:pic>
+              </a:graphicData>
+            </a:graphic>
+            <wp14:sizeRelH relativeFrom="page">
+              <wp14:pctWidth>0</wp14:pctWidth>
+            </wp14:sizeRelH>
+            <wp14:sizeRelV relativeFrom="page">
+              <wp14:pctHeight>0</wp14:pctHeight>
+            </wp14:sizeRelV>
+          </wp:anchor>
+        </w:drawing>
+      </w:r>
+    </w:p>
+    <w:p>
+      <w:pPr>
+        <w:pBdr>
+          <w:top w:val="nil"/>
+          <w:left w:val="nil"/>
+          <w:bottom w:val="nil"/>
+          <w:right w:val="nil"/>
+          <w:between w:val="nil"/>
+        </w:pBdr>
+        <w:spacing w:after="240"/>
+        <w:rPr>
+          <w:b/>
+          <w:bCs/>
+          <w:color w:val="1F1F1F"/>
+        </w:rPr>
+      </w:pPr>
+    </w:p>
+    <w:p>
+      <w:pPr>
+        <w:pBdr>
+          <w:top w:val="nil"/>
+          <w:left w:val="nil"/>
+          <w:bottom w:val="nil"/>
+          <w:right w:val="nil"/>
+          <w:between w:val="nil"/>
+        </w:pBdr>
+        <w:spacing w:after="240"/>
+        <w:rPr>
+          <w:b/>
+          <w:bCs/>
+          <w:color w:val="1F1F1F"/>
+        </w:rPr>
+      </w:pPr>
+    </w:p>
+    <w:p>
+      <w:pPr>
+        <w:pStyle w:val="Ttulo4"/>
+      </w:pPr>
+      <w:r>
+        <w:t xml:space="preserve">2.3 </w:t>
+      </w:r>
+      <w:proofErr w:type="spellStart"/>
+      <w:r>
+        <w:t>Dashboard</w:t>
+      </w:r>
+      <w:proofErr w:type="spellEnd"/>
+      <w:r>
+        <w:t xml:space="preserve"> del Camarero</w:t>
+      </w:r>
+    </w:p>
+    <w:p>
+      <w:pPr>
+        <w:numPr>
+          <w:ilvl w:val="0"/>
+          <w:numId w:val="12"/>
+        </w:numPr>
+        <w:pBdr>
+          <w:top w:val="nil"/>
+          <w:left w:val="nil"/>
+          <w:bottom w:val="nil"/>
+          <w:right w:val="nil"/>
+          <w:between w:val="nil"/>
+        </w:pBdr>
+        <w:spacing w:after="240"/>
+        <w:rPr>
+          <w:color w:val="1F1F1F"/>
+        </w:rPr>
+      </w:pPr>
+      <w:r>
+        <w:rPr>
+          <w:color w:val="1F1F1F"/>
+        </w:rPr>
+        <w:t>Actualización del panel principal con últimas cuentas pagadas</w:t>
+      </w:r>
+    </w:p>
+    <w:p>
+      <w:pPr>
+        <w:numPr>
+          <w:ilvl w:val="0"/>
+          <w:numId w:val="12"/>
+        </w:numPr>
+        <w:pBdr>
+          <w:top w:val="nil"/>
+          <w:left w:val="nil"/>
+          <w:bottom w:val="nil"/>
+          <w:right w:val="nil"/>
+          <w:between w:val="nil"/>
+        </w:pBdr>
+        <w:spacing w:after="240"/>
+        <w:rPr>
+          <w:color w:val="1F1F1F"/>
+        </w:rPr>
+      </w:pPr>
+      <w:r>
+        <w:rPr>
+          <w:color w:val="1F1F1F"/>
+        </w:rPr>
+        <w:t>Widget de resumen de actividad reciente</w:t>
+      </w:r>
+    </w:p>
+    <w:p>
+      <w:pPr>
+        <w:numPr>
+          <w:ilvl w:val="0"/>
+          <w:numId w:val="12"/>
+        </w:numPr>
+        <w:pBdr>
+          <w:top w:val="nil"/>
+          <w:left w:val="nil"/>
+          <w:bottom w:val="nil"/>
+          <w:right w:val="nil"/>
+          <w:between w:val="nil"/>
+        </w:pBdr>
+        <w:spacing w:after="240"/>
+        <w:rPr>
+          <w:color w:val="1F1F1F"/>
+        </w:rPr>
+      </w:pPr>
+      <w:r>
+        <w:rPr>
+          <w:color w:val="1F1F1F"/>
+        </w:rPr>
+        <w:t>Mejora en la navegación entre secciones</w:t>
+      </w:r>
+    </w:p>
+    <w:p>
+      <w:pPr>
+        <w:pStyle w:val="Ttulo3"/>
+      </w:pPr>
+    </w:p>
+    <w:p>
+      <w:pPr>
+        <w:pStyle w:val="Ttulo3"/>
+      </w:pPr>
+    </w:p>
+    <w:p>
+      <w:pPr>
+        <w:pStyle w:val="Ttulo3"/>
+      </w:pPr>
+      <w:bookmarkStart w:id="19" w:name="_Toc181979409"/>
+      <w:r>
+        <w:t>3. Mejoras en la Interfaz</w:t>
+      </w:r>
+      <w:bookmarkEnd w:id="19"/>
+    </w:p>
+    <w:p/>
+    <w:p/>
+    <w:p>
+      <w:pPr>
+        <w:pStyle w:val="Ttulo4"/>
+      </w:pPr>
+      <w:r>
+        <w:t>3.1 Diseño Responsive</w:t>
+      </w:r>
+    </w:p>
+    <w:p>
+      <w:pPr>
+        <w:numPr>
+          <w:ilvl w:val="0"/>
+          <w:numId w:val="13"/>
+        </w:numPr>
+        <w:pBdr>
+          <w:top w:val="nil"/>
+          <w:left w:val="nil"/>
+          <w:bottom w:val="nil"/>
+          <w:right w:val="nil"/>
+          <w:between w:val="nil"/>
+        </w:pBdr>
+        <w:spacing w:after="240"/>
+        <w:rPr>
+          <w:color w:val="1F1F1F"/>
+        </w:rPr>
+      </w:pPr>
+      <w:r>
+        <w:rPr>
+          <w:color w:val="1F1F1F"/>
+        </w:rPr>
+        <w:t>Optimización para dispositivos móviles</w:t>
+      </w:r>
+    </w:p>
+    <w:p>
+      <w:pPr>
+        <w:numPr>
+          <w:ilvl w:val="0"/>
+          <w:numId w:val="13"/>
+        </w:numPr>
+        <w:pBdr>
+          <w:top w:val="nil"/>
+          <w:left w:val="nil"/>
+          <w:bottom w:val="nil"/>
+          <w:right w:val="nil"/>
+          <w:between w:val="nil"/>
+        </w:pBdr>
+        <w:spacing w:after="240"/>
+        <w:rPr>
+          <w:color w:val="1F1F1F"/>
+        </w:rPr>
+      </w:pPr>
+      <w:r>
+        <w:rPr>
+          <w:color w:val="1F1F1F"/>
+        </w:rPr>
+        <w:t>Implementación de tablas responsive</w:t>
+      </w:r>
+    </w:p>
+    <w:p>
+      <w:pPr>
+        <w:numPr>
+          <w:ilvl w:val="0"/>
+          <w:numId w:val="13"/>
+        </w:numPr>
+        <w:pBdr>
+          <w:top w:val="nil"/>
+          <w:left w:val="nil"/>
+          <w:bottom w:val="nil"/>
+          <w:right w:val="nil"/>
+          <w:between w:val="nil"/>
+        </w:pBdr>
+        <w:spacing w:after="240"/>
+        <w:rPr>
+          <w:color w:val="1F1F1F"/>
+        </w:rPr>
+      </w:pPr>
+      <w:r>
+        <w:rPr>
+          <w:color w:val="1F1F1F"/>
+        </w:rPr>
+        <w:t>Mejora en la visualización de datos en pantallas pequeñas</w:t>
+      </w:r>
+    </w:p>
+    <w:p>
+      <w:pPr>
+        <w:pStyle w:val="Ttulo4"/>
+      </w:pPr>
+      <w:r>
+        <w:lastRenderedPageBreak/>
+        <w:t>3.2 Experiencia de Usuario</w:t>
+      </w:r>
+    </w:p>
+    <w:p>
+      <w:pPr>
+        <w:numPr>
+          <w:ilvl w:val="0"/>
+          <w:numId w:val="14"/>
+        </w:numPr>
+        <w:pBdr>
+          <w:top w:val="nil"/>
+          <w:left w:val="nil"/>
+          <w:bottom w:val="nil"/>
+          <w:right w:val="nil"/>
+          <w:between w:val="nil"/>
+        </w:pBdr>
+        <w:spacing w:after="240"/>
+        <w:rPr>
+          <w:color w:val="1F1F1F"/>
+        </w:rPr>
+      </w:pPr>
+      <w:r>
+        <w:rPr>
+          <w:color w:val="1F1F1F"/>
+        </w:rPr>
+        <w:t>Nuevo sistema de navegación más intuitivo</w:t>
+      </w:r>
+    </w:p>
+    <w:p>
+      <w:pPr>
+        <w:numPr>
+          <w:ilvl w:val="0"/>
+          <w:numId w:val="14"/>
+        </w:numPr>
+        <w:pBdr>
+          <w:top w:val="nil"/>
+          <w:left w:val="nil"/>
+          <w:bottom w:val="nil"/>
+          <w:right w:val="nil"/>
+          <w:between w:val="nil"/>
+        </w:pBdr>
+        <w:spacing w:after="240"/>
+        <w:rPr>
+          <w:color w:val="1F1F1F"/>
+        </w:rPr>
+      </w:pPr>
+      <w:r>
+        <w:rPr>
+          <w:color w:val="1F1F1F"/>
+        </w:rPr>
+        <w:t>Botones de acción contextuales</w:t>
+      </w:r>
+    </w:p>
+    <w:p>
+      <w:pPr>
+        <w:numPr>
+          <w:ilvl w:val="0"/>
+          <w:numId w:val="14"/>
+        </w:numPr>
+        <w:pBdr>
+          <w:top w:val="nil"/>
+          <w:left w:val="nil"/>
+          <w:bottom w:val="nil"/>
+          <w:right w:val="nil"/>
+          <w:between w:val="nil"/>
+        </w:pBdr>
+        <w:spacing w:after="240"/>
+        <w:rPr>
+          <w:color w:val="1F1F1F"/>
+        </w:rPr>
+      </w:pPr>
+      <w:proofErr w:type="spellStart"/>
+      <w:r>
+        <w:rPr>
+          <w:color w:val="1F1F1F"/>
+        </w:rPr>
+        <w:t>Feedback</w:t>
+      </w:r>
+      <w:proofErr w:type="spellEnd"/>
+      <w:r>
+        <w:rPr>
+          <w:color w:val="1F1F1F"/>
+        </w:rPr>
+        <w:t xml:space="preserve"> visual mejorado para acciones importantes</w:t>
+      </w:r>
+    </w:p>
+    <w:p>
+      <w:pPr>
+        <w:pStyle w:val="Ttulo3"/>
+      </w:pPr>
+      <w:bookmarkStart w:id="20" w:name="_Toc181979410"/>
+      <w:r>
+        <w:t>4. Optimizaciones</w:t>
+      </w:r>
+      <w:bookmarkEnd w:id="20"/>
+    </w:p>
+    <w:p>
+      <w:pPr>
+        <w:numPr>
+          <w:ilvl w:val="0"/>
+          <w:numId w:val="15"/>
+        </w:numPr>
+        <w:pBdr>
+          <w:top w:val="nil"/>
+          <w:left w:val="nil"/>
+          <w:bottom w:val="nil"/>
+          <w:right w:val="nil"/>
+          <w:between w:val="nil"/>
+        </w:pBdr>
+        <w:spacing w:after="240"/>
+        <w:rPr>
+          <w:color w:val="1F1F1F"/>
+        </w:rPr>
+      </w:pPr>
+      <w:r>
+        <w:rPr>
+          <w:color w:val="1F1F1F"/>
+        </w:rPr>
+        <w:t xml:space="preserve">Implementación de </w:t>
+      </w:r>
+      <w:proofErr w:type="spellStart"/>
+      <w:r>
+        <w:rPr>
+          <w:color w:val="1F1F1F"/>
+        </w:rPr>
+        <w:t>prepared</w:t>
+      </w:r>
+      <w:proofErr w:type="spellEnd"/>
+      <w:r>
+        <w:rPr>
+          <w:color w:val="1F1F1F"/>
+        </w:rPr>
+        <w:t xml:space="preserve"> </w:t>
+      </w:r>
+      <w:proofErr w:type="spellStart"/>
+      <w:r>
+        <w:rPr>
+          <w:color w:val="1F1F1F"/>
+        </w:rPr>
+        <w:t>statements</w:t>
+      </w:r>
+      <w:proofErr w:type="spellEnd"/>
+      <w:r>
+        <w:rPr>
+          <w:color w:val="1F1F1F"/>
+        </w:rPr>
+        <w:t xml:space="preserve"> para consultas seguras</w:t>
+      </w:r>
+    </w:p>
+    <w:p>
+      <w:pPr>
+        <w:numPr>
+          <w:ilvl w:val="0"/>
+          <w:numId w:val="15"/>
+        </w:numPr>
+        <w:pBdr>
+          <w:top w:val="nil"/>
+          <w:left w:val="nil"/>
+          <w:bottom w:val="nil"/>
+          <w:right w:val="nil"/>
+          <w:between w:val="nil"/>
+        </w:pBdr>
+        <w:spacing w:after="240"/>
+        <w:rPr>
+          <w:color w:val="1F1F1F"/>
+        </w:rPr>
+      </w:pPr>
+      <w:r>
+        <w:rPr>
+          <w:color w:val="1F1F1F"/>
+        </w:rPr>
+        <w:t>Mejora en el manejo de transacciones para pagos</w:t>
+      </w:r>
+    </w:p>
+    <w:p>
+      <w:pPr>
+        <w:numPr>
+          <w:ilvl w:val="0"/>
+          <w:numId w:val="15"/>
+        </w:numPr>
+        <w:pBdr>
+          <w:top w:val="nil"/>
+          <w:left w:val="nil"/>
+          <w:bottom w:val="nil"/>
+          <w:right w:val="nil"/>
+          <w:between w:val="nil"/>
+        </w:pBdr>
+        <w:spacing w:after="240"/>
+        <w:rPr>
+          <w:color w:val="1F1F1F"/>
+        </w:rPr>
+      </w:pPr>
+      <w:r>
+        <w:rPr>
+          <w:color w:val="1F1F1F"/>
+        </w:rPr>
+        <w:t>Optimización de consultas SQL para mejor rendimiento</w:t>
+      </w:r>
+    </w:p>
+    <w:p>
+      <w:pPr>
+        <w:pStyle w:val="Ttulo3"/>
+      </w:pPr>
+      <w:bookmarkStart w:id="21" w:name="_Toc181979411"/>
+      <w:r>
+        <w:t>5. Archivos Modificados</w:t>
+      </w:r>
+      <w:bookmarkEnd w:id="21"/>
+    </w:p>
+    <w:p>
+      <w:pPr>
+        <w:numPr>
+          <w:ilvl w:val="0"/>
+          <w:numId w:val="16"/>
+        </w:numPr>
+        <w:pBdr>
+          <w:top w:val="nil"/>
+          <w:left w:val="nil"/>
+          <w:bottom w:val="nil"/>
+          <w:right w:val="nil"/>
+          <w:between w:val="nil"/>
+        </w:pBdr>
+        <w:spacing w:after="240"/>
+        <w:rPr>
+          <w:color w:val="1F1F1F"/>
+        </w:rPr>
+      </w:pPr>
+      <w:r>
+        <w:rPr>
+          <w:color w:val="1F1F1F"/>
+        </w:rPr>
+        <w:t>camarero/</w:t>
+      </w:r>
+      <w:proofErr w:type="spellStart"/>
+      <w:r>
+        <w:rPr>
+          <w:color w:val="1F1F1F"/>
+        </w:rPr>
+        <w:t>cuenta.php</w:t>
+      </w:r>
+      <w:proofErr w:type="spellEnd"/>
+      <w:r>
+        <w:rPr>
+          <w:color w:val="1F1F1F"/>
+        </w:rPr>
+        <w:t> - Nueva implementación</w:t>
+      </w:r>
+    </w:p>
+    <w:p>
+      <w:pPr>
+        <w:numPr>
+          <w:ilvl w:val="0"/>
+          <w:numId w:val="16"/>
+        </w:numPr>
+        <w:pBdr>
+          <w:top w:val="nil"/>
+          <w:left w:val="nil"/>
+          <w:bottom w:val="nil"/>
+          <w:right w:val="nil"/>
+          <w:between w:val="nil"/>
+        </w:pBdr>
+        <w:spacing w:after="240"/>
+        <w:rPr>
+          <w:color w:val="1F1F1F"/>
+        </w:rPr>
+      </w:pPr>
+      <w:r>
+        <w:rPr>
+          <w:color w:val="1F1F1F"/>
+        </w:rPr>
+        <w:t>camarero/</w:t>
+      </w:r>
+      <w:proofErr w:type="spellStart"/>
+      <w:r>
+        <w:rPr>
+          <w:color w:val="1F1F1F"/>
+        </w:rPr>
+        <w:t>cuentas_pagadas.php</w:t>
+      </w:r>
+      <w:proofErr w:type="spellEnd"/>
+      <w:r>
+        <w:rPr>
+          <w:color w:val="1F1F1F"/>
+        </w:rPr>
+        <w:t> - Nueva implementación</w:t>
+      </w:r>
+    </w:p>
+    <w:p>
+      <w:pPr>
+        <w:numPr>
+          <w:ilvl w:val="0"/>
+          <w:numId w:val="16"/>
+        </w:numPr>
+        <w:pBdr>
+          <w:top w:val="nil"/>
+          <w:left w:val="nil"/>
+          <w:bottom w:val="nil"/>
+          <w:right w:val="nil"/>
+          <w:between w:val="nil"/>
+        </w:pBdr>
+        <w:spacing w:after="240"/>
+        <w:rPr>
+          <w:color w:val="1F1F1F"/>
+        </w:rPr>
+      </w:pPr>
+      <w:r>
+        <w:rPr>
+          <w:color w:val="1F1F1F"/>
+        </w:rPr>
+        <w:t>camarero/</w:t>
+      </w:r>
+      <w:proofErr w:type="spellStart"/>
+      <w:r>
+        <w:rPr>
+          <w:color w:val="1F1F1F"/>
+        </w:rPr>
+        <w:t>obtener_detalle_cuenta.php</w:t>
+      </w:r>
+      <w:proofErr w:type="spellEnd"/>
+      <w:r>
+        <w:rPr>
+          <w:color w:val="1F1F1F"/>
+        </w:rPr>
+        <w:t> - Nuevo archivo</w:t>
+      </w:r>
+    </w:p>
+    <w:p>
+      <w:pPr>
+        <w:numPr>
+          <w:ilvl w:val="0"/>
+          <w:numId w:val="16"/>
+        </w:numPr>
+        <w:pBdr>
+          <w:top w:val="nil"/>
+          <w:left w:val="nil"/>
+          <w:bottom w:val="nil"/>
+          <w:right w:val="nil"/>
+          <w:between w:val="nil"/>
+        </w:pBdr>
+        <w:spacing w:after="240"/>
+        <w:rPr>
+          <w:color w:val="1F1F1F"/>
+        </w:rPr>
+      </w:pPr>
+      <w:r>
+        <w:rPr>
+          <w:color w:val="1F1F1F"/>
+        </w:rPr>
+        <w:t>camarero/</w:t>
+      </w:r>
+      <w:proofErr w:type="spellStart"/>
+      <w:r>
+        <w:rPr>
+          <w:color w:val="1F1F1F"/>
+        </w:rPr>
+        <w:t>index.php</w:t>
+      </w:r>
+      <w:proofErr w:type="spellEnd"/>
+      <w:r>
+        <w:rPr>
+          <w:color w:val="1F1F1F"/>
+        </w:rPr>
+        <w:t> - Actualizado con historial</w:t>
+      </w:r>
+    </w:p>
+    <w:p>
+      <w:pPr>
+        <w:numPr>
+          <w:ilvl w:val="0"/>
+          <w:numId w:val="16"/>
+        </w:numPr>
+        <w:pBdr>
+          <w:top w:val="nil"/>
+          <w:left w:val="nil"/>
+          <w:bottom w:val="nil"/>
+          <w:right w:val="nil"/>
+          <w:between w:val="nil"/>
+        </w:pBdr>
+        <w:spacing w:after="240"/>
+        <w:rPr>
+          <w:color w:val="1F1F1F"/>
+        </w:rPr>
+      </w:pPr>
+      <w:r>
+        <w:rPr>
+          <w:color w:val="1F1F1F"/>
+        </w:rPr>
+        <w:t>BBDD/</w:t>
+      </w:r>
+      <w:proofErr w:type="spellStart"/>
+      <w:r>
+        <w:rPr>
+          <w:color w:val="1F1F1F"/>
+        </w:rPr>
+        <w:t>restaurante.sql</w:t>
+      </w:r>
+      <w:proofErr w:type="spellEnd"/>
+      <w:r>
+        <w:rPr>
+          <w:color w:val="1F1F1F"/>
+        </w:rPr>
+        <w:t> - Actualización de estructura</w:t>
+      </w:r>
+    </w:p>
+    <w:p>
+      <w:pPr>
+        <w:pStyle w:val="Ttulo3"/>
+      </w:pPr>
+      <w:bookmarkStart w:id="22" w:name="_Toc181979412"/>
+      <w:r>
+        <w:t>Próximos Pasos</w:t>
+      </w:r>
+      <w:bookmarkEnd w:id="22"/>
+    </w:p>
+    <w:p>
+      <w:pPr>
+        <w:numPr>
+          <w:ilvl w:val="0"/>
+          <w:numId w:val="17"/>
+        </w:numPr>
+        <w:pBdr>
+          <w:top w:val="nil"/>
+          <w:left w:val="nil"/>
+          <w:bottom w:val="nil"/>
+          <w:right w:val="nil"/>
+          <w:between w:val="nil"/>
+        </w:pBdr>
+        <w:spacing w:after="240"/>
+        <w:rPr>
+          <w:color w:val="1F1F1F"/>
+        </w:rPr>
+      </w:pPr>
+      <w:r>
+        <w:rPr>
+          <w:color w:val="1F1F1F"/>
+        </w:rPr>
+        <w:t>Implementar sistema de tickets PDF</w:t>
+      </w:r>
+    </w:p>
+    <w:p>
+      <w:pPr>
+        <w:numPr>
+          <w:ilvl w:val="0"/>
+          <w:numId w:val="17"/>
+        </w:numPr>
+        <w:pBdr>
+          <w:top w:val="nil"/>
+          <w:left w:val="nil"/>
+          <w:bottom w:val="nil"/>
+          <w:right w:val="nil"/>
+          <w:between w:val="nil"/>
+        </w:pBdr>
+        <w:spacing w:after="240"/>
+        <w:rPr>
+          <w:color w:val="1F1F1F"/>
+        </w:rPr>
+      </w:pPr>
+      <w:r>
+        <w:rPr>
+          <w:color w:val="1F1F1F"/>
+        </w:rPr>
+        <w:t>Añadir filtros en el historial de cuentas</w:t>
+      </w:r>
+    </w:p>
+    <w:p>
+      <w:pPr>
+        <w:numPr>
+          <w:ilvl w:val="0"/>
+          <w:numId w:val="17"/>
+        </w:numPr>
+        <w:pBdr>
+          <w:top w:val="nil"/>
+          <w:left w:val="nil"/>
+          <w:bottom w:val="nil"/>
+          <w:right w:val="nil"/>
+          <w:between w:val="nil"/>
+        </w:pBdr>
+        <w:spacing w:after="240"/>
+        <w:rPr>
+          <w:color w:val="1F1F1F"/>
+        </w:rPr>
+      </w:pPr>
+      <w:r>
+        <w:rPr>
+          <w:color w:val="1F1F1F"/>
+        </w:rPr>
+        <w:t>Implementar estadísticas de ventas</w:t>
+      </w:r>
+    </w:p>
+    <w:p>
+      <w:pPr>
+        <w:numPr>
+          <w:ilvl w:val="0"/>
+          <w:numId w:val="17"/>
+        </w:numPr>
+        <w:pBdr>
+          <w:top w:val="nil"/>
+          <w:left w:val="nil"/>
+          <w:bottom w:val="nil"/>
+          <w:right w:val="nil"/>
+          <w:between w:val="nil"/>
+        </w:pBdr>
+        <w:spacing w:after="240"/>
+        <w:rPr>
+          <w:color w:val="1F1F1F"/>
+        </w:rPr>
+      </w:pPr>
+      <w:r>
+        <w:rPr>
+          <w:color w:val="1F1F1F"/>
+        </w:rPr>
+        <w:t>Mejorar la gestión de errores</w:t>
+      </w:r>
+    </w:p>
+    <w:p>
+      <w:pPr>
+        <w:numPr>
+          <w:ilvl w:val="0"/>
+          <w:numId w:val="17"/>
+        </w:numPr>
+        <w:pBdr>
+          <w:top w:val="nil"/>
+          <w:left w:val="nil"/>
+          <w:bottom w:val="nil"/>
+          <w:right w:val="nil"/>
+          <w:between w:val="nil"/>
+        </w:pBdr>
+        <w:spacing w:after="240"/>
+        <w:rPr>
+          <w:color w:val="1F1F1F"/>
+        </w:rPr>
+      </w:pPr>
+      <w:r>
+        <w:rPr>
+          <w:color w:val="1F1F1F"/>
+        </w:rPr>
+        <w:t>Añadir funcionalidad de búsqueda en el historial</w:t>
+      </w:r>
+    </w:p>
+    <w:p>
+      <w:pPr>
+        <w:pBdr>
+          <w:top w:val="nil"/>
+          <w:left w:val="nil"/>
+          <w:bottom w:val="nil"/>
+          <w:right w:val="nil"/>
+          <w:between w:val="nil"/>
+        </w:pBdr>
+        <w:spacing w:after="240"/>
+        <w:rPr>
+          <w:color w:val="1F1F1F"/>
+        </w:rPr>
+      </w:pPr>
+      <w:r>
+        <w:rPr>
+          <w:color w:val="1F1F1F"/>
+        </w:rPr>
+        <w:t>Este sprint se ha centrado en mejorar la gestión financiera y el seguimiento de pagos, proporcionando herramientas más robustas para los camareros y una mejor experiencia de usuario.</w:t>
       </w:r>
     </w:p>
     <w:p>
@@ -4967,6 +6949,155 @@
 <file path=word/numbering.xml><?xml version="1.0" encoding="utf-8"?>
 <w:numbering xmlns:wpc="http://schemas.microsoft.com/office/word/2010/wordprocessingCanvas" xmlns:cx="http://schemas.microsoft.com/office/drawing/2014/chartex" xmlns:cx1="http://schemas.microsoft.com/office/drawing/2015/9/8/chartex" xmlns:cx2="http://schemas.microsoft.com/office/drawing/2015/10/21/chartex" xmlns:cx3="http://schemas.microsoft.com/office/drawing/2016/5/9/chartex" xmlns:cx4="http://schemas.microsoft.com/office/drawing/2016/5/10/chartex" xmlns:cx5="http://schemas.microsoft.com/office/drawing/2016/5/11/chartex" xmlns:cx6="http://schemas.microsoft.com/office/drawing/2016/5/12/chartex" xmlns:cx7="http://schemas.microsoft.com/office/drawing/2016/5/13/chartex" xmlns:cx8="http://schemas.microsoft.com/office/drawing/2016/5/14/chartex" xmlns:mc="http://schemas.openxmlformats.org/markup-compatibility/2006" xmlns:aink="http://schemas.microsoft.com/office/drawing/2016/ink" xmlns:am3d="http://schemas.microsoft.com/office/drawing/2017/model3d" xmlns:o="urn:schemas-microsoft-com:office:office" xmlns:r="http://schemas.openxmlformats.org/officeDocument/2006/relationships" xmlns:m="http://schemas.openxmlformats.org/officeDocument/2006/math" xmlns:v="urn:schemas-microsoft-com:vml" xmlns:wp14="http://schemas.microsoft.com/office/word/2010/wordprocessingDrawing" xmlns:wp="http://schemas.openxmlformats.org/drawingml/2006/wordprocessingDrawing" xmlns:w10="urn:schemas-microsoft-com:office:word" xmlns:w="http://schemas.openxmlformats.org/wordprocessingml/2006/main" xmlns:w14="http://schemas.microsoft.com/office/word/2010/wordml" xmlns:w15="http://schemas.microsoft.com/office/word/2012/wordml" xmlns:w16cex="http://schemas.microsoft.com/office/word/2018/wordml/cex" xmlns:w16cid="http://schemas.microsoft.com/office/word/2016/wordml/cid" xmlns:w16="http://schemas.microsoft.com/office/word/2018/wordml" xmlns:w16sdtdh="http://schemas.microsoft.com/office/word/2020/wordml/sdtdatahash" xmlns:w16se="http://schemas.microsoft.com/office/word/2015/wordml/symex" xmlns:wpg="http://schemas.microsoft.com/office/word/2010/wordprocessingGroup" xmlns:wpi="http://schemas.microsoft.com/office/word/2010/wordprocessingInk" xmlns:wne="http://schemas.microsoft.com/office/word/2006/wordml" xmlns:wps="http://schemas.microsoft.com/office/word/2010/wordprocessingShape" mc:Ignorable="w14 w15 w16se w16cid w16 w16cex w16sdtdh wp14">
   <w:abstractNum w:abstractNumId="0" w15:restartNumberingAfterBreak="0">
+    <w:nsid w:val="028A09FC"/>
+    <w:multiLevelType w:val="multilevel"/>
+    <w:tmpl w:val="73FAC25E"/>
+    <w:lvl w:ilvl="0">
+      <w:start w:val="1"/>
+      <w:numFmt w:val="bullet"/>
+      <w:lvlText w:val=""/>
+      <w:lvlJc w:val="left"/>
+      <w:pPr>
+        <w:tabs>
+          <w:tab w:val="num" w:pos="720"/>
+        </w:tabs>
+        <w:ind w:left="720" w:hanging="360"/>
+      </w:pPr>
+      <w:rPr>
+        <w:rFonts w:ascii="Symbol" w:hAnsi="Symbol" w:hint="default"/>
+        <w:sz w:val="20"/>
+      </w:rPr>
+    </w:lvl>
+    <w:lvl w:ilvl="1" w:tentative="1">
+      <w:start w:val="1"/>
+      <w:numFmt w:val="bullet"/>
+      <w:lvlText w:val="o"/>
+      <w:lvlJc w:val="left"/>
+      <w:pPr>
+        <w:tabs>
+          <w:tab w:val="num" w:pos="1440"/>
+        </w:tabs>
+        <w:ind w:left="1440" w:hanging="360"/>
+      </w:pPr>
+      <w:rPr>
+        <w:rFonts w:ascii="Courier New" w:hAnsi="Courier New" w:hint="default"/>
+        <w:sz w:val="20"/>
+      </w:rPr>
+    </w:lvl>
+    <w:lvl w:ilvl="2" w:tentative="1">
+      <w:start w:val="1"/>
+      <w:numFmt w:val="bullet"/>
+      <w:lvlText w:val=""/>
+      <w:lvlJc w:val="left"/>
+      <w:pPr>
+        <w:tabs>
+          <w:tab w:val="num" w:pos="2160"/>
+        </w:tabs>
+        <w:ind w:left="2160" w:hanging="360"/>
+      </w:pPr>
+      <w:rPr>
+        <w:rFonts w:ascii="Wingdings" w:hAnsi="Wingdings" w:hint="default"/>
+        <w:sz w:val="20"/>
+      </w:rPr>
+    </w:lvl>
+    <w:lvl w:ilvl="3" w:tentative="1">
+      <w:start w:val="1"/>
+      <w:numFmt w:val="bullet"/>
+      <w:lvlText w:val=""/>
+      <w:lvlJc w:val="left"/>
+      <w:pPr>
+        <w:tabs>
+          <w:tab w:val="num" w:pos="2880"/>
+        </w:tabs>
+        <w:ind w:left="2880" w:hanging="360"/>
+      </w:pPr>
+      <w:rPr>
+        <w:rFonts w:ascii="Wingdings" w:hAnsi="Wingdings" w:hint="default"/>
+        <w:sz w:val="20"/>
+      </w:rPr>
+    </w:lvl>
+    <w:lvl w:ilvl="4" w:tentative="1">
+      <w:start w:val="1"/>
+      <w:numFmt w:val="bullet"/>
+      <w:lvlText w:val=""/>
+      <w:lvlJc w:val="left"/>
+      <w:pPr>
+        <w:tabs>
+          <w:tab w:val="num" w:pos="3600"/>
+        </w:tabs>
+        <w:ind w:left="3600" w:hanging="360"/>
+      </w:pPr>
+      <w:rPr>
+        <w:rFonts w:ascii="Wingdings" w:hAnsi="Wingdings" w:hint="default"/>
+        <w:sz w:val="20"/>
+      </w:rPr>
+    </w:lvl>
+    <w:lvl w:ilvl="5" w:tentative="1">
+      <w:start w:val="1"/>
+      <w:numFmt w:val="bullet"/>
+      <w:lvlText w:val=""/>
+      <w:lvlJc w:val="left"/>
+      <w:pPr>
+        <w:tabs>
+          <w:tab w:val="num" w:pos="4320"/>
+        </w:tabs>
+        <w:ind w:left="4320" w:hanging="360"/>
+      </w:pPr>
+      <w:rPr>
+        <w:rFonts w:ascii="Wingdings" w:hAnsi="Wingdings" w:hint="default"/>
+        <w:sz w:val="20"/>
+      </w:rPr>
+    </w:lvl>
+    <w:lvl w:ilvl="6" w:tentative="1">
+      <w:start w:val="1"/>
+      <w:numFmt w:val="bullet"/>
+      <w:lvlText w:val=""/>
+      <w:lvlJc w:val="left"/>
+      <w:pPr>
+        <w:tabs>
+          <w:tab w:val="num" w:pos="5040"/>
+        </w:tabs>
+        <w:ind w:left="5040" w:hanging="360"/>
+      </w:pPr>
+      <w:rPr>
+        <w:rFonts w:ascii="Wingdings" w:hAnsi="Wingdings" w:hint="default"/>
+        <w:sz w:val="20"/>
+      </w:rPr>
+    </w:lvl>
+    <w:lvl w:ilvl="7" w:tentative="1">
+      <w:start w:val="1"/>
+      <w:numFmt w:val="bullet"/>
+      <w:lvlText w:val=""/>
+      <w:lvlJc w:val="left"/>
+      <w:pPr>
+        <w:tabs>
+          <w:tab w:val="num" w:pos="5760"/>
+        </w:tabs>
+        <w:ind w:left="5760" w:hanging="360"/>
+      </w:pPr>
+      <w:rPr>
+        <w:rFonts w:ascii="Wingdings" w:hAnsi="Wingdings" w:hint="default"/>
+        <w:sz w:val="20"/>
+      </w:rPr>
+    </w:lvl>
+    <w:lvl w:ilvl="8" w:tentative="1">
+      <w:start w:val="1"/>
+      <w:numFmt w:val="bullet"/>
+      <w:lvlText w:val=""/>
+      <w:lvlJc w:val="left"/>
+      <w:pPr>
+        <w:tabs>
+          <w:tab w:val="num" w:pos="6480"/>
+        </w:tabs>
+        <w:ind w:left="6480" w:hanging="360"/>
+      </w:pPr>
+      <w:rPr>
+        <w:rFonts w:ascii="Wingdings" w:hAnsi="Wingdings" w:hint="default"/>
+        <w:sz w:val="20"/>
+      </w:rPr>
+    </w:lvl>
+  </w:abstractNum>
+  <w:abstractNum w:abstractNumId="1" w15:restartNumberingAfterBreak="0">
     <w:nsid w:val="08E434F5"/>
     <w:multiLevelType w:val="multilevel"/>
     <w:tmpl w:val="8EB4186E"/>
@@ -5169,7 +7300,305 @@
       </w:rPr>
     </w:lvl>
   </w:abstractNum>
-  <w:abstractNum w:abstractNumId="1" w15:restartNumberingAfterBreak="0">
+  <w:abstractNum w:abstractNumId="2" w15:restartNumberingAfterBreak="0">
+    <w:nsid w:val="0ABE4954"/>
+    <w:multiLevelType w:val="multilevel"/>
+    <w:tmpl w:val="99666F26"/>
+    <w:lvl w:ilvl="0">
+      <w:start w:val="1"/>
+      <w:numFmt w:val="bullet"/>
+      <w:lvlText w:val=""/>
+      <w:lvlJc w:val="left"/>
+      <w:pPr>
+        <w:tabs>
+          <w:tab w:val="num" w:pos="720"/>
+        </w:tabs>
+        <w:ind w:left="720" w:hanging="360"/>
+      </w:pPr>
+      <w:rPr>
+        <w:rFonts w:ascii="Symbol" w:hAnsi="Symbol" w:hint="default"/>
+        <w:sz w:val="20"/>
+      </w:rPr>
+    </w:lvl>
+    <w:lvl w:ilvl="1" w:tentative="1">
+      <w:start w:val="1"/>
+      <w:numFmt w:val="bullet"/>
+      <w:lvlText w:val="o"/>
+      <w:lvlJc w:val="left"/>
+      <w:pPr>
+        <w:tabs>
+          <w:tab w:val="num" w:pos="1440"/>
+        </w:tabs>
+        <w:ind w:left="1440" w:hanging="360"/>
+      </w:pPr>
+      <w:rPr>
+        <w:rFonts w:ascii="Courier New" w:hAnsi="Courier New" w:hint="default"/>
+        <w:sz w:val="20"/>
+      </w:rPr>
+    </w:lvl>
+    <w:lvl w:ilvl="2" w:tentative="1">
+      <w:start w:val="1"/>
+      <w:numFmt w:val="bullet"/>
+      <w:lvlText w:val=""/>
+      <w:lvlJc w:val="left"/>
+      <w:pPr>
+        <w:tabs>
+          <w:tab w:val="num" w:pos="2160"/>
+        </w:tabs>
+        <w:ind w:left="2160" w:hanging="360"/>
+      </w:pPr>
+      <w:rPr>
+        <w:rFonts w:ascii="Wingdings" w:hAnsi="Wingdings" w:hint="default"/>
+        <w:sz w:val="20"/>
+      </w:rPr>
+    </w:lvl>
+    <w:lvl w:ilvl="3" w:tentative="1">
+      <w:start w:val="1"/>
+      <w:numFmt w:val="bullet"/>
+      <w:lvlText w:val=""/>
+      <w:lvlJc w:val="left"/>
+      <w:pPr>
+        <w:tabs>
+          <w:tab w:val="num" w:pos="2880"/>
+        </w:tabs>
+        <w:ind w:left="2880" w:hanging="360"/>
+      </w:pPr>
+      <w:rPr>
+        <w:rFonts w:ascii="Wingdings" w:hAnsi="Wingdings" w:hint="default"/>
+        <w:sz w:val="20"/>
+      </w:rPr>
+    </w:lvl>
+    <w:lvl w:ilvl="4" w:tentative="1">
+      <w:start w:val="1"/>
+      <w:numFmt w:val="bullet"/>
+      <w:lvlText w:val=""/>
+      <w:lvlJc w:val="left"/>
+      <w:pPr>
+        <w:tabs>
+          <w:tab w:val="num" w:pos="3600"/>
+        </w:tabs>
+        <w:ind w:left="3600" w:hanging="360"/>
+      </w:pPr>
+      <w:rPr>
+        <w:rFonts w:ascii="Wingdings" w:hAnsi="Wingdings" w:hint="default"/>
+        <w:sz w:val="20"/>
+      </w:rPr>
+    </w:lvl>
+    <w:lvl w:ilvl="5" w:tentative="1">
+      <w:start w:val="1"/>
+      <w:numFmt w:val="bullet"/>
+      <w:lvlText w:val=""/>
+      <w:lvlJc w:val="left"/>
+      <w:pPr>
+        <w:tabs>
+          <w:tab w:val="num" w:pos="4320"/>
+        </w:tabs>
+        <w:ind w:left="4320" w:hanging="360"/>
+      </w:pPr>
+      <w:rPr>
+        <w:rFonts w:ascii="Wingdings" w:hAnsi="Wingdings" w:hint="default"/>
+        <w:sz w:val="20"/>
+      </w:rPr>
+    </w:lvl>
+    <w:lvl w:ilvl="6" w:tentative="1">
+      <w:start w:val="1"/>
+      <w:numFmt w:val="bullet"/>
+      <w:lvlText w:val=""/>
+      <w:lvlJc w:val="left"/>
+      <w:pPr>
+        <w:tabs>
+          <w:tab w:val="num" w:pos="5040"/>
+        </w:tabs>
+        <w:ind w:left="5040" w:hanging="360"/>
+      </w:pPr>
+      <w:rPr>
+        <w:rFonts w:ascii="Wingdings" w:hAnsi="Wingdings" w:hint="default"/>
+        <w:sz w:val="20"/>
+      </w:rPr>
+    </w:lvl>
+    <w:lvl w:ilvl="7" w:tentative="1">
+      <w:start w:val="1"/>
+      <w:numFmt w:val="bullet"/>
+      <w:lvlText w:val=""/>
+      <w:lvlJc w:val="left"/>
+      <w:pPr>
+        <w:tabs>
+          <w:tab w:val="num" w:pos="5760"/>
+        </w:tabs>
+        <w:ind w:left="5760" w:hanging="360"/>
+      </w:pPr>
+      <w:rPr>
+        <w:rFonts w:ascii="Wingdings" w:hAnsi="Wingdings" w:hint="default"/>
+        <w:sz w:val="20"/>
+      </w:rPr>
+    </w:lvl>
+    <w:lvl w:ilvl="8" w:tentative="1">
+      <w:start w:val="1"/>
+      <w:numFmt w:val="bullet"/>
+      <w:lvlText w:val=""/>
+      <w:lvlJc w:val="left"/>
+      <w:pPr>
+        <w:tabs>
+          <w:tab w:val="num" w:pos="6480"/>
+        </w:tabs>
+        <w:ind w:left="6480" w:hanging="360"/>
+      </w:pPr>
+      <w:rPr>
+        <w:rFonts w:ascii="Wingdings" w:hAnsi="Wingdings" w:hint="default"/>
+        <w:sz w:val="20"/>
+      </w:rPr>
+    </w:lvl>
+  </w:abstractNum>
+  <w:abstractNum w:abstractNumId="3" w15:restartNumberingAfterBreak="0">
+    <w:nsid w:val="1FC045A4"/>
+    <w:multiLevelType w:val="multilevel"/>
+    <w:tmpl w:val="E7AC31BC"/>
+    <w:lvl w:ilvl="0">
+      <w:start w:val="1"/>
+      <w:numFmt w:val="bullet"/>
+      <w:lvlText w:val=""/>
+      <w:lvlJc w:val="left"/>
+      <w:pPr>
+        <w:tabs>
+          <w:tab w:val="num" w:pos="720"/>
+        </w:tabs>
+        <w:ind w:left="720" w:hanging="360"/>
+      </w:pPr>
+      <w:rPr>
+        <w:rFonts w:ascii="Symbol" w:hAnsi="Symbol" w:hint="default"/>
+        <w:sz w:val="20"/>
+      </w:rPr>
+    </w:lvl>
+    <w:lvl w:ilvl="1" w:tentative="1">
+      <w:start w:val="1"/>
+      <w:numFmt w:val="bullet"/>
+      <w:lvlText w:val="o"/>
+      <w:lvlJc w:val="left"/>
+      <w:pPr>
+        <w:tabs>
+          <w:tab w:val="num" w:pos="1440"/>
+        </w:tabs>
+        <w:ind w:left="1440" w:hanging="360"/>
+      </w:pPr>
+      <w:rPr>
+        <w:rFonts w:ascii="Courier New" w:hAnsi="Courier New" w:hint="default"/>
+        <w:sz w:val="20"/>
+      </w:rPr>
+    </w:lvl>
+    <w:lvl w:ilvl="2" w:tentative="1">
+      <w:start w:val="1"/>
+      <w:numFmt w:val="bullet"/>
+      <w:lvlText w:val=""/>
+      <w:lvlJc w:val="left"/>
+      <w:pPr>
+        <w:tabs>
+          <w:tab w:val="num" w:pos="2160"/>
+        </w:tabs>
+        <w:ind w:left="2160" w:hanging="360"/>
+      </w:pPr>
+      <w:rPr>
+        <w:rFonts w:ascii="Wingdings" w:hAnsi="Wingdings" w:hint="default"/>
+        <w:sz w:val="20"/>
+      </w:rPr>
+    </w:lvl>
+    <w:lvl w:ilvl="3" w:tentative="1">
+      <w:start w:val="1"/>
+      <w:numFmt w:val="bullet"/>
+      <w:lvlText w:val=""/>
+      <w:lvlJc w:val="left"/>
+      <w:pPr>
+        <w:tabs>
+          <w:tab w:val="num" w:pos="2880"/>
+        </w:tabs>
+        <w:ind w:left="2880" w:hanging="360"/>
+      </w:pPr>
+      <w:rPr>
+        <w:rFonts w:ascii="Wingdings" w:hAnsi="Wingdings" w:hint="default"/>
+        <w:sz w:val="20"/>
+      </w:rPr>
+    </w:lvl>
+    <w:lvl w:ilvl="4" w:tentative="1">
+      <w:start w:val="1"/>
+      <w:numFmt w:val="bullet"/>
+      <w:lvlText w:val=""/>
+      <w:lvlJc w:val="left"/>
+      <w:pPr>
+        <w:tabs>
+          <w:tab w:val="num" w:pos="3600"/>
+        </w:tabs>
+        <w:ind w:left="3600" w:hanging="360"/>
+      </w:pPr>
+      <w:rPr>
+        <w:rFonts w:ascii="Wingdings" w:hAnsi="Wingdings" w:hint="default"/>
+        <w:sz w:val="20"/>
+      </w:rPr>
+    </w:lvl>
+    <w:lvl w:ilvl="5" w:tentative="1">
+      <w:start w:val="1"/>
+      <w:numFmt w:val="bullet"/>
+      <w:lvlText w:val=""/>
+      <w:lvlJc w:val="left"/>
+      <w:pPr>
+        <w:tabs>
+          <w:tab w:val="num" w:pos="4320"/>
+        </w:tabs>
+        <w:ind w:left="4320" w:hanging="360"/>
+      </w:pPr>
+      <w:rPr>
+        <w:rFonts w:ascii="Wingdings" w:hAnsi="Wingdings" w:hint="default"/>
+        <w:sz w:val="20"/>
+      </w:rPr>
+    </w:lvl>
+    <w:lvl w:ilvl="6" w:tentative="1">
+      <w:start w:val="1"/>
+      <w:numFmt w:val="bullet"/>
+      <w:lvlText w:val=""/>
+      <w:lvlJc w:val="left"/>
+      <w:pPr>
+        <w:tabs>
+          <w:tab w:val="num" w:pos="5040"/>
+        </w:tabs>
+        <w:ind w:left="5040" w:hanging="360"/>
+      </w:pPr>
+      <w:rPr>
+        <w:rFonts w:ascii="Wingdings" w:hAnsi="Wingdings" w:hint="default"/>
+        <w:sz w:val="20"/>
+      </w:rPr>
+    </w:lvl>
+    <w:lvl w:ilvl="7" w:tentative="1">
+      <w:start w:val="1"/>
+      <w:numFmt w:val="bullet"/>
+      <w:lvlText w:val=""/>
+      <w:lvlJc w:val="left"/>
+      <w:pPr>
+        <w:tabs>
+          <w:tab w:val="num" w:pos="5760"/>
+        </w:tabs>
+        <w:ind w:left="5760" w:hanging="360"/>
+      </w:pPr>
+      <w:rPr>
+        <w:rFonts w:ascii="Wingdings" w:hAnsi="Wingdings" w:hint="default"/>
+        <w:sz w:val="20"/>
+      </w:rPr>
+    </w:lvl>
+    <w:lvl w:ilvl="8" w:tentative="1">
+      <w:start w:val="1"/>
+      <w:numFmt w:val="bullet"/>
+      <w:lvlText w:val=""/>
+      <w:lvlJc w:val="left"/>
+      <w:pPr>
+        <w:tabs>
+          <w:tab w:val="num" w:pos="6480"/>
+        </w:tabs>
+        <w:ind w:left="6480" w:hanging="360"/>
+      </w:pPr>
+      <w:rPr>
+        <w:rFonts w:ascii="Wingdings" w:hAnsi="Wingdings" w:hint="default"/>
+        <w:sz w:val="20"/>
+      </w:rPr>
+    </w:lvl>
+  </w:abstractNum>
+  <w:abstractNum w:abstractNumId="4" w15:restartNumberingAfterBreak="0">
     <w:nsid w:val="25E20E97"/>
     <w:multiLevelType w:val="hybridMultilevel"/>
     <w:tmpl w:val="B68CA3E2"/>
@@ -5255,7 +7684,120 @@
       </w:pPr>
     </w:lvl>
   </w:abstractNum>
-  <w:abstractNum w:abstractNumId="2" w15:restartNumberingAfterBreak="0">
+  <w:abstractNum w:abstractNumId="5" w15:restartNumberingAfterBreak="0">
+    <w:nsid w:val="3057349B"/>
+    <w:multiLevelType w:val="multilevel"/>
+    <w:tmpl w:val="B3B0F23C"/>
+    <w:lvl w:ilvl="0">
+      <w:start w:val="1"/>
+      <w:numFmt w:val="decimal"/>
+      <w:lvlText w:val="%1."/>
+      <w:lvlJc w:val="left"/>
+      <w:pPr>
+        <w:tabs>
+          <w:tab w:val="num" w:pos="720"/>
+        </w:tabs>
+        <w:ind w:left="720" w:hanging="360"/>
+      </w:pPr>
+    </w:lvl>
+    <w:lvl w:ilvl="1" w:tentative="1">
+      <w:start w:val="1"/>
+      <w:numFmt w:val="decimal"/>
+      <w:lvlText w:val="%2."/>
+      <w:lvlJc w:val="left"/>
+      <w:pPr>
+        <w:tabs>
+          <w:tab w:val="num" w:pos="1440"/>
+        </w:tabs>
+        <w:ind w:left="1440" w:hanging="360"/>
+      </w:pPr>
+    </w:lvl>
+    <w:lvl w:ilvl="2" w:tentative="1">
+      <w:start w:val="1"/>
+      <w:numFmt w:val="decimal"/>
+      <w:lvlText w:val="%3."/>
+      <w:lvlJc w:val="left"/>
+      <w:pPr>
+        <w:tabs>
+          <w:tab w:val="num" w:pos="2160"/>
+        </w:tabs>
+        <w:ind w:left="2160" w:hanging="360"/>
+      </w:pPr>
+    </w:lvl>
+    <w:lvl w:ilvl="3" w:tentative="1">
+      <w:start w:val="1"/>
+      <w:numFmt w:val="decimal"/>
+      <w:lvlText w:val="%4."/>
+      <w:lvlJc w:val="left"/>
+      <w:pPr>
+        <w:tabs>
+          <w:tab w:val="num" w:pos="2880"/>
+        </w:tabs>
+        <w:ind w:left="2880" w:hanging="360"/>
+      </w:pPr>
+    </w:lvl>
+    <w:lvl w:ilvl="4" w:tentative="1">
+      <w:start w:val="1"/>
+      <w:numFmt w:val="decimal"/>
+      <w:lvlText w:val="%5."/>
+      <w:lvlJc w:val="left"/>
+      <w:pPr>
+        <w:tabs>
+          <w:tab w:val="num" w:pos="3600"/>
+        </w:tabs>
+        <w:ind w:left="3600" w:hanging="360"/>
+      </w:pPr>
+    </w:lvl>
+    <w:lvl w:ilvl="5" w:tentative="1">
+      <w:start w:val="1"/>
+      <w:numFmt w:val="decimal"/>
+      <w:lvlText w:val="%6."/>
+      <w:lvlJc w:val="left"/>
+      <w:pPr>
+        <w:tabs>
+          <w:tab w:val="num" w:pos="4320"/>
+        </w:tabs>
+        <w:ind w:left="4320" w:hanging="360"/>
+      </w:pPr>
+    </w:lvl>
+    <w:lvl w:ilvl="6" w:tentative="1">
+      <w:start w:val="1"/>
+      <w:numFmt w:val="decimal"/>
+      <w:lvlText w:val="%7."/>
+      <w:lvlJc w:val="left"/>
+      <w:pPr>
+        <w:tabs>
+          <w:tab w:val="num" w:pos="5040"/>
+        </w:tabs>
+        <w:ind w:left="5040" w:hanging="360"/>
+      </w:pPr>
+    </w:lvl>
+    <w:lvl w:ilvl="7" w:tentative="1">
+      <w:start w:val="1"/>
+      <w:numFmt w:val="decimal"/>
+      <w:lvlText w:val="%8."/>
+      <w:lvlJc w:val="left"/>
+      <w:pPr>
+        <w:tabs>
+          <w:tab w:val="num" w:pos="5760"/>
+        </w:tabs>
+        <w:ind w:left="5760" w:hanging="360"/>
+      </w:pPr>
+    </w:lvl>
+    <w:lvl w:ilvl="8" w:tentative="1">
+      <w:start w:val="1"/>
+      <w:numFmt w:val="decimal"/>
+      <w:lvlText w:val="%9."/>
+      <w:lvlJc w:val="left"/>
+      <w:pPr>
+        <w:tabs>
+          <w:tab w:val="num" w:pos="6480"/>
+        </w:tabs>
+        <w:ind w:left="6480" w:hanging="360"/>
+      </w:pPr>
+    </w:lvl>
+  </w:abstractNum>
+  <w:abstractNum w:abstractNumId="6" w15:restartNumberingAfterBreak="0">
     <w:nsid w:val="3443353A"/>
     <w:multiLevelType w:val="multilevel"/>
     <w:tmpl w:val="85D021CA"/>
@@ -5404,7 +7946,7 @@
       </w:rPr>
     </w:lvl>
   </w:abstractNum>
-  <w:abstractNum w:abstractNumId="3" w15:restartNumberingAfterBreak="0">
+  <w:abstractNum w:abstractNumId="7" w15:restartNumberingAfterBreak="0">
     <w:nsid w:val="3735399F"/>
     <w:multiLevelType w:val="hybridMultilevel"/>
     <w:tmpl w:val="7F52114E"/>
@@ -5490,7 +8032,7 @@
       </w:pPr>
     </w:lvl>
   </w:abstractNum>
-  <w:abstractNum w:abstractNumId="4" w15:restartNumberingAfterBreak="0">
+  <w:abstractNum w:abstractNumId="8" w15:restartNumberingAfterBreak="0">
     <w:nsid w:val="37363F40"/>
     <w:multiLevelType w:val="hybridMultilevel"/>
     <w:tmpl w:val="84A8ADFA"/>
@@ -5576,7 +8118,269 @@
       </w:pPr>
     </w:lvl>
   </w:abstractNum>
-  <w:abstractNum w:abstractNumId="5" w15:restartNumberingAfterBreak="0">
+  <w:abstractNum w:abstractNumId="9" w15:restartNumberingAfterBreak="0">
+    <w:nsid w:val="385C4F11"/>
+    <w:multiLevelType w:val="multilevel"/>
+    <w:tmpl w:val="272E82BE"/>
+    <w:lvl w:ilvl="0">
+      <w:start w:val="1"/>
+      <w:numFmt w:val="bullet"/>
+      <w:lvlText w:val=""/>
+      <w:lvlJc w:val="left"/>
+      <w:pPr>
+        <w:tabs>
+          <w:tab w:val="num" w:pos="720"/>
+        </w:tabs>
+        <w:ind w:left="720" w:hanging="360"/>
+      </w:pPr>
+      <w:rPr>
+        <w:rFonts w:ascii="Symbol" w:hAnsi="Symbol" w:hint="default"/>
+        <w:sz w:val="20"/>
+      </w:rPr>
+    </w:lvl>
+    <w:lvl w:ilvl="1" w:tentative="1">
+      <w:start w:val="1"/>
+      <w:numFmt w:val="bullet"/>
+      <w:lvlText w:val="o"/>
+      <w:lvlJc w:val="left"/>
+      <w:pPr>
+        <w:tabs>
+          <w:tab w:val="num" w:pos="1440"/>
+        </w:tabs>
+        <w:ind w:left="1440" w:hanging="360"/>
+      </w:pPr>
+      <w:rPr>
+        <w:rFonts w:ascii="Courier New" w:hAnsi="Courier New" w:hint="default"/>
+        <w:sz w:val="20"/>
+      </w:rPr>
+    </w:lvl>
+    <w:lvl w:ilvl="2" w:tentative="1">
+      <w:start w:val="1"/>
+      <w:numFmt w:val="bullet"/>
+      <w:lvlText w:val=""/>
+      <w:lvlJc w:val="left"/>
+      <w:pPr>
+        <w:tabs>
+          <w:tab w:val="num" w:pos="2160"/>
+        </w:tabs>
+        <w:ind w:left="2160" w:hanging="360"/>
+      </w:pPr>
+      <w:rPr>
+        <w:rFonts w:ascii="Wingdings" w:hAnsi="Wingdings" w:hint="default"/>
+        <w:sz w:val="20"/>
+      </w:rPr>
+    </w:lvl>
+    <w:lvl w:ilvl="3" w:tentative="1">
+      <w:start w:val="1"/>
+      <w:numFmt w:val="bullet"/>
+      <w:lvlText w:val=""/>
+      <w:lvlJc w:val="left"/>
+      <w:pPr>
+        <w:tabs>
+          <w:tab w:val="num" w:pos="2880"/>
+        </w:tabs>
+        <w:ind w:left="2880" w:hanging="360"/>
+      </w:pPr>
+      <w:rPr>
+        <w:rFonts w:ascii="Wingdings" w:hAnsi="Wingdings" w:hint="default"/>
+        <w:sz w:val="20"/>
+      </w:rPr>
+    </w:lvl>
+    <w:lvl w:ilvl="4" w:tentative="1">
+      <w:start w:val="1"/>
+      <w:numFmt w:val="bullet"/>
+      <w:lvlText w:val=""/>
+      <w:lvlJc w:val="left"/>
+      <w:pPr>
+        <w:tabs>
+          <w:tab w:val="num" w:pos="3600"/>
+        </w:tabs>
+        <w:ind w:left="3600" w:hanging="360"/>
+      </w:pPr>
+      <w:rPr>
+        <w:rFonts w:ascii="Wingdings" w:hAnsi="Wingdings" w:hint="default"/>
+        <w:sz w:val="20"/>
+      </w:rPr>
+    </w:lvl>
+    <w:lvl w:ilvl="5" w:tentative="1">
+      <w:start w:val="1"/>
+      <w:numFmt w:val="bullet"/>
+      <w:lvlText w:val=""/>
+      <w:lvlJc w:val="left"/>
+      <w:pPr>
+        <w:tabs>
+          <w:tab w:val="num" w:pos="4320"/>
+        </w:tabs>
+        <w:ind w:left="4320" w:hanging="360"/>
+      </w:pPr>
+      <w:rPr>
+        <w:rFonts w:ascii="Wingdings" w:hAnsi="Wingdings" w:hint="default"/>
+        <w:sz w:val="20"/>
+      </w:rPr>
+    </w:lvl>
+    <w:lvl w:ilvl="6" w:tentative="1">
+      <w:start w:val="1"/>
+      <w:numFmt w:val="bullet"/>
+      <w:lvlText w:val=""/>
+      <w:lvlJc w:val="left"/>
+      <w:pPr>
+        <w:tabs>
+          <w:tab w:val="num" w:pos="5040"/>
+        </w:tabs>
+        <w:ind w:left="5040" w:hanging="360"/>
+      </w:pPr>
+      <w:rPr>
+        <w:rFonts w:ascii="Wingdings" w:hAnsi="Wingdings" w:hint="default"/>
+        <w:sz w:val="20"/>
+      </w:rPr>
+    </w:lvl>
+    <w:lvl w:ilvl="7" w:tentative="1">
+      <w:start w:val="1"/>
+      <w:numFmt w:val="bullet"/>
+      <w:lvlText w:val=""/>
+      <w:lvlJc w:val="left"/>
+      <w:pPr>
+        <w:tabs>
+          <w:tab w:val="num" w:pos="5760"/>
+        </w:tabs>
+        <w:ind w:left="5760" w:hanging="360"/>
+      </w:pPr>
+      <w:rPr>
+        <w:rFonts w:ascii="Wingdings" w:hAnsi="Wingdings" w:hint="default"/>
+        <w:sz w:val="20"/>
+      </w:rPr>
+    </w:lvl>
+    <w:lvl w:ilvl="8" w:tentative="1">
+      <w:start w:val="1"/>
+      <w:numFmt w:val="bullet"/>
+      <w:lvlText w:val=""/>
+      <w:lvlJc w:val="left"/>
+      <w:pPr>
+        <w:tabs>
+          <w:tab w:val="num" w:pos="6480"/>
+        </w:tabs>
+        <w:ind w:left="6480" w:hanging="360"/>
+      </w:pPr>
+      <w:rPr>
+        <w:rFonts w:ascii="Wingdings" w:hAnsi="Wingdings" w:hint="default"/>
+        <w:sz w:val="20"/>
+      </w:rPr>
+    </w:lvl>
+  </w:abstractNum>
+  <w:abstractNum w:abstractNumId="10" w15:restartNumberingAfterBreak="0">
+    <w:nsid w:val="418D7EF3"/>
+    <w:multiLevelType w:val="multilevel"/>
+    <w:tmpl w:val="ECEE1EC4"/>
+    <w:lvl w:ilvl="0">
+      <w:start w:val="1"/>
+      <w:numFmt w:val="decimal"/>
+      <w:lvlText w:val="%1."/>
+      <w:lvlJc w:val="left"/>
+      <w:pPr>
+        <w:tabs>
+          <w:tab w:val="num" w:pos="720"/>
+        </w:tabs>
+        <w:ind w:left="720" w:hanging="360"/>
+      </w:pPr>
+    </w:lvl>
+    <w:lvl w:ilvl="1" w:tentative="1">
+      <w:start w:val="1"/>
+      <w:numFmt w:val="decimal"/>
+      <w:lvlText w:val="%2."/>
+      <w:lvlJc w:val="left"/>
+      <w:pPr>
+        <w:tabs>
+          <w:tab w:val="num" w:pos="1440"/>
+        </w:tabs>
+        <w:ind w:left="1440" w:hanging="360"/>
+      </w:pPr>
+    </w:lvl>
+    <w:lvl w:ilvl="2" w:tentative="1">
+      <w:start w:val="1"/>
+      <w:numFmt w:val="decimal"/>
+      <w:lvlText w:val="%3."/>
+      <w:lvlJc w:val="left"/>
+      <w:pPr>
+        <w:tabs>
+          <w:tab w:val="num" w:pos="2160"/>
+        </w:tabs>
+        <w:ind w:left="2160" w:hanging="360"/>
+      </w:pPr>
+    </w:lvl>
+    <w:lvl w:ilvl="3" w:tentative="1">
+      <w:start w:val="1"/>
+      <w:numFmt w:val="decimal"/>
+      <w:lvlText w:val="%4."/>
+      <w:lvlJc w:val="left"/>
+      <w:pPr>
+        <w:tabs>
+          <w:tab w:val="num" w:pos="2880"/>
+        </w:tabs>
+        <w:ind w:left="2880" w:hanging="360"/>
+      </w:pPr>
+    </w:lvl>
+    <w:lvl w:ilvl="4" w:tentative="1">
+      <w:start w:val="1"/>
+      <w:numFmt w:val="decimal"/>
+      <w:lvlText w:val="%5."/>
+      <w:lvlJc w:val="left"/>
+      <w:pPr>
+        <w:tabs>
+          <w:tab w:val="num" w:pos="3600"/>
+        </w:tabs>
+        <w:ind w:left="3600" w:hanging="360"/>
+      </w:pPr>
+    </w:lvl>
+    <w:lvl w:ilvl="5" w:tentative="1">
+      <w:start w:val="1"/>
+      <w:numFmt w:val="decimal"/>
+      <w:lvlText w:val="%6."/>
+      <w:lvlJc w:val="left"/>
+      <w:pPr>
+        <w:tabs>
+          <w:tab w:val="num" w:pos="4320"/>
+        </w:tabs>
+        <w:ind w:left="4320" w:hanging="360"/>
+      </w:pPr>
+    </w:lvl>
+    <w:lvl w:ilvl="6" w:tentative="1">
+      <w:start w:val="1"/>
+      <w:numFmt w:val="decimal"/>
+      <w:lvlText w:val="%7."/>
+      <w:lvlJc w:val="left"/>
+      <w:pPr>
+        <w:tabs>
+          <w:tab w:val="num" w:pos="5040"/>
+        </w:tabs>
+        <w:ind w:left="5040" w:hanging="360"/>
+      </w:pPr>
+    </w:lvl>
+    <w:lvl w:ilvl="7" w:tentative="1">
+      <w:start w:val="1"/>
+      <w:numFmt w:val="decimal"/>
+      <w:lvlText w:val="%8."/>
+      <w:lvlJc w:val="left"/>
+      <w:pPr>
+        <w:tabs>
+          <w:tab w:val="num" w:pos="5760"/>
+        </w:tabs>
+        <w:ind w:left="5760" w:hanging="360"/>
+      </w:pPr>
+    </w:lvl>
+    <w:lvl w:ilvl="8" w:tentative="1">
+      <w:start w:val="1"/>
+      <w:numFmt w:val="decimal"/>
+      <w:lvlText w:val="%9."/>
+      <w:lvlJc w:val="left"/>
+      <w:pPr>
+        <w:tabs>
+          <w:tab w:val="num" w:pos="6480"/>
+        </w:tabs>
+        <w:ind w:left="6480" w:hanging="360"/>
+      </w:pPr>
+    </w:lvl>
+  </w:abstractNum>
+  <w:abstractNum w:abstractNumId="11" w15:restartNumberingAfterBreak="0">
     <w:nsid w:val="44F11BCF"/>
     <w:multiLevelType w:val="multilevel"/>
     <w:tmpl w:val="0F381626"/>
@@ -5779,7 +8583,7 @@
       </w:rPr>
     </w:lvl>
   </w:abstractNum>
-  <w:abstractNum w:abstractNumId="6" w15:restartNumberingAfterBreak="0">
+  <w:abstractNum w:abstractNumId="12" w15:restartNumberingAfterBreak="0">
     <w:nsid w:val="4AF32195"/>
     <w:multiLevelType w:val="multilevel"/>
     <w:tmpl w:val="1B12C870"/>
@@ -5928,7 +8732,454 @@
       </w:rPr>
     </w:lvl>
   </w:abstractNum>
-  <w:abstractNum w:abstractNumId="7" w15:restartNumberingAfterBreak="0">
+  <w:abstractNum w:abstractNumId="13" w15:restartNumberingAfterBreak="0">
+    <w:nsid w:val="61E0111B"/>
+    <w:multiLevelType w:val="multilevel"/>
+    <w:tmpl w:val="CF6CE996"/>
+    <w:lvl w:ilvl="0">
+      <w:start w:val="1"/>
+      <w:numFmt w:val="bullet"/>
+      <w:lvlText w:val=""/>
+      <w:lvlJc w:val="left"/>
+      <w:pPr>
+        <w:tabs>
+          <w:tab w:val="num" w:pos="720"/>
+        </w:tabs>
+        <w:ind w:left="720" w:hanging="360"/>
+      </w:pPr>
+      <w:rPr>
+        <w:rFonts w:ascii="Symbol" w:hAnsi="Symbol" w:hint="default"/>
+        <w:sz w:val="20"/>
+      </w:rPr>
+    </w:lvl>
+    <w:lvl w:ilvl="1" w:tentative="1">
+      <w:start w:val="1"/>
+      <w:numFmt w:val="bullet"/>
+      <w:lvlText w:val="o"/>
+      <w:lvlJc w:val="left"/>
+      <w:pPr>
+        <w:tabs>
+          <w:tab w:val="num" w:pos="1440"/>
+        </w:tabs>
+        <w:ind w:left="1440" w:hanging="360"/>
+      </w:pPr>
+      <w:rPr>
+        <w:rFonts w:ascii="Courier New" w:hAnsi="Courier New" w:hint="default"/>
+        <w:sz w:val="20"/>
+      </w:rPr>
+    </w:lvl>
+    <w:lvl w:ilvl="2" w:tentative="1">
+      <w:start w:val="1"/>
+      <w:numFmt w:val="bullet"/>
+      <w:lvlText w:val=""/>
+      <w:lvlJc w:val="left"/>
+      <w:pPr>
+        <w:tabs>
+          <w:tab w:val="num" w:pos="2160"/>
+        </w:tabs>
+        <w:ind w:left="2160" w:hanging="360"/>
+      </w:pPr>
+      <w:rPr>
+        <w:rFonts w:ascii="Wingdings" w:hAnsi="Wingdings" w:hint="default"/>
+        <w:sz w:val="20"/>
+      </w:rPr>
+    </w:lvl>
+    <w:lvl w:ilvl="3" w:tentative="1">
+      <w:start w:val="1"/>
+      <w:numFmt w:val="bullet"/>
+      <w:lvlText w:val=""/>
+      <w:lvlJc w:val="left"/>
+      <w:pPr>
+        <w:tabs>
+          <w:tab w:val="num" w:pos="2880"/>
+        </w:tabs>
+        <w:ind w:left="2880" w:hanging="360"/>
+      </w:pPr>
+      <w:rPr>
+        <w:rFonts w:ascii="Wingdings" w:hAnsi="Wingdings" w:hint="default"/>
+        <w:sz w:val="20"/>
+      </w:rPr>
+    </w:lvl>
+    <w:lvl w:ilvl="4" w:tentative="1">
+      <w:start w:val="1"/>
+      <w:numFmt w:val="bullet"/>
+      <w:lvlText w:val=""/>
+      <w:lvlJc w:val="left"/>
+      <w:pPr>
+        <w:tabs>
+          <w:tab w:val="num" w:pos="3600"/>
+        </w:tabs>
+        <w:ind w:left="3600" w:hanging="360"/>
+      </w:pPr>
+      <w:rPr>
+        <w:rFonts w:ascii="Wingdings" w:hAnsi="Wingdings" w:hint="default"/>
+        <w:sz w:val="20"/>
+      </w:rPr>
+    </w:lvl>
+    <w:lvl w:ilvl="5" w:tentative="1">
+      <w:start w:val="1"/>
+      <w:numFmt w:val="bullet"/>
+      <w:lvlText w:val=""/>
+      <w:lvlJc w:val="left"/>
+      <w:pPr>
+        <w:tabs>
+          <w:tab w:val="num" w:pos="4320"/>
+        </w:tabs>
+        <w:ind w:left="4320" w:hanging="360"/>
+      </w:pPr>
+      <w:rPr>
+        <w:rFonts w:ascii="Wingdings" w:hAnsi="Wingdings" w:hint="default"/>
+        <w:sz w:val="20"/>
+      </w:rPr>
+    </w:lvl>
+    <w:lvl w:ilvl="6" w:tentative="1">
+      <w:start w:val="1"/>
+      <w:numFmt w:val="bullet"/>
+      <w:lvlText w:val=""/>
+      <w:lvlJc w:val="left"/>
+      <w:pPr>
+        <w:tabs>
+          <w:tab w:val="num" w:pos="5040"/>
+        </w:tabs>
+        <w:ind w:left="5040" w:hanging="360"/>
+      </w:pPr>
+      <w:rPr>
+        <w:rFonts w:ascii="Wingdings" w:hAnsi="Wingdings" w:hint="default"/>
+        <w:sz w:val="20"/>
+      </w:rPr>
+    </w:lvl>
+    <w:lvl w:ilvl="7" w:tentative="1">
+      <w:start w:val="1"/>
+      <w:numFmt w:val="bullet"/>
+      <w:lvlText w:val=""/>
+      <w:lvlJc w:val="left"/>
+      <w:pPr>
+        <w:tabs>
+          <w:tab w:val="num" w:pos="5760"/>
+        </w:tabs>
+        <w:ind w:left="5760" w:hanging="360"/>
+      </w:pPr>
+      <w:rPr>
+        <w:rFonts w:ascii="Wingdings" w:hAnsi="Wingdings" w:hint="default"/>
+        <w:sz w:val="20"/>
+      </w:rPr>
+    </w:lvl>
+    <w:lvl w:ilvl="8" w:tentative="1">
+      <w:start w:val="1"/>
+      <w:numFmt w:val="bullet"/>
+      <w:lvlText w:val=""/>
+      <w:lvlJc w:val="left"/>
+      <w:pPr>
+        <w:tabs>
+          <w:tab w:val="num" w:pos="6480"/>
+        </w:tabs>
+        <w:ind w:left="6480" w:hanging="360"/>
+      </w:pPr>
+      <w:rPr>
+        <w:rFonts w:ascii="Wingdings" w:hAnsi="Wingdings" w:hint="default"/>
+        <w:sz w:val="20"/>
+      </w:rPr>
+    </w:lvl>
+  </w:abstractNum>
+  <w:abstractNum w:abstractNumId="14" w15:restartNumberingAfterBreak="0">
+    <w:nsid w:val="6841576A"/>
+    <w:multiLevelType w:val="multilevel"/>
+    <w:tmpl w:val="7CC049E8"/>
+    <w:lvl w:ilvl="0">
+      <w:start w:val="1"/>
+      <w:numFmt w:val="bullet"/>
+      <w:lvlText w:val=""/>
+      <w:lvlJc w:val="left"/>
+      <w:pPr>
+        <w:tabs>
+          <w:tab w:val="num" w:pos="720"/>
+        </w:tabs>
+        <w:ind w:left="720" w:hanging="360"/>
+      </w:pPr>
+      <w:rPr>
+        <w:rFonts w:ascii="Symbol" w:hAnsi="Symbol" w:hint="default"/>
+        <w:sz w:val="20"/>
+      </w:rPr>
+    </w:lvl>
+    <w:lvl w:ilvl="1" w:tentative="1">
+      <w:start w:val="1"/>
+      <w:numFmt w:val="bullet"/>
+      <w:lvlText w:val="o"/>
+      <w:lvlJc w:val="left"/>
+      <w:pPr>
+        <w:tabs>
+          <w:tab w:val="num" w:pos="1440"/>
+        </w:tabs>
+        <w:ind w:left="1440" w:hanging="360"/>
+      </w:pPr>
+      <w:rPr>
+        <w:rFonts w:ascii="Courier New" w:hAnsi="Courier New" w:hint="default"/>
+        <w:sz w:val="20"/>
+      </w:rPr>
+    </w:lvl>
+    <w:lvl w:ilvl="2" w:tentative="1">
+      <w:start w:val="1"/>
+      <w:numFmt w:val="bullet"/>
+      <w:lvlText w:val=""/>
+      <w:lvlJc w:val="left"/>
+      <w:pPr>
+        <w:tabs>
+          <w:tab w:val="num" w:pos="2160"/>
+        </w:tabs>
+        <w:ind w:left="2160" w:hanging="360"/>
+      </w:pPr>
+      <w:rPr>
+        <w:rFonts w:ascii="Wingdings" w:hAnsi="Wingdings" w:hint="default"/>
+        <w:sz w:val="20"/>
+      </w:rPr>
+    </w:lvl>
+    <w:lvl w:ilvl="3" w:tentative="1">
+      <w:start w:val="1"/>
+      <w:numFmt w:val="bullet"/>
+      <w:lvlText w:val=""/>
+      <w:lvlJc w:val="left"/>
+      <w:pPr>
+        <w:tabs>
+          <w:tab w:val="num" w:pos="2880"/>
+        </w:tabs>
+        <w:ind w:left="2880" w:hanging="360"/>
+      </w:pPr>
+      <w:rPr>
+        <w:rFonts w:ascii="Wingdings" w:hAnsi="Wingdings" w:hint="default"/>
+        <w:sz w:val="20"/>
+      </w:rPr>
+    </w:lvl>
+    <w:lvl w:ilvl="4" w:tentative="1">
+      <w:start w:val="1"/>
+      <w:numFmt w:val="bullet"/>
+      <w:lvlText w:val=""/>
+      <w:lvlJc w:val="left"/>
+      <w:pPr>
+        <w:tabs>
+          <w:tab w:val="num" w:pos="3600"/>
+        </w:tabs>
+        <w:ind w:left="3600" w:hanging="360"/>
+      </w:pPr>
+      <w:rPr>
+        <w:rFonts w:ascii="Wingdings" w:hAnsi="Wingdings" w:hint="default"/>
+        <w:sz w:val="20"/>
+      </w:rPr>
+    </w:lvl>
+    <w:lvl w:ilvl="5" w:tentative="1">
+      <w:start w:val="1"/>
+      <w:numFmt w:val="bullet"/>
+      <w:lvlText w:val=""/>
+      <w:lvlJc w:val="left"/>
+      <w:pPr>
+        <w:tabs>
+          <w:tab w:val="num" w:pos="4320"/>
+        </w:tabs>
+        <w:ind w:left="4320" w:hanging="360"/>
+      </w:pPr>
+      <w:rPr>
+        <w:rFonts w:ascii="Wingdings" w:hAnsi="Wingdings" w:hint="default"/>
+        <w:sz w:val="20"/>
+      </w:rPr>
+    </w:lvl>
+    <w:lvl w:ilvl="6" w:tentative="1">
+      <w:start w:val="1"/>
+      <w:numFmt w:val="bullet"/>
+      <w:lvlText w:val=""/>
+      <w:lvlJc w:val="left"/>
+      <w:pPr>
+        <w:tabs>
+          <w:tab w:val="num" w:pos="5040"/>
+        </w:tabs>
+        <w:ind w:left="5040" w:hanging="360"/>
+      </w:pPr>
+      <w:rPr>
+        <w:rFonts w:ascii="Wingdings" w:hAnsi="Wingdings" w:hint="default"/>
+        <w:sz w:val="20"/>
+      </w:rPr>
+    </w:lvl>
+    <w:lvl w:ilvl="7" w:tentative="1">
+      <w:start w:val="1"/>
+      <w:numFmt w:val="bullet"/>
+      <w:lvlText w:val=""/>
+      <w:lvlJc w:val="left"/>
+      <w:pPr>
+        <w:tabs>
+          <w:tab w:val="num" w:pos="5760"/>
+        </w:tabs>
+        <w:ind w:left="5760" w:hanging="360"/>
+      </w:pPr>
+      <w:rPr>
+        <w:rFonts w:ascii="Wingdings" w:hAnsi="Wingdings" w:hint="default"/>
+        <w:sz w:val="20"/>
+      </w:rPr>
+    </w:lvl>
+    <w:lvl w:ilvl="8" w:tentative="1">
+      <w:start w:val="1"/>
+      <w:numFmt w:val="bullet"/>
+      <w:lvlText w:val=""/>
+      <w:lvlJc w:val="left"/>
+      <w:pPr>
+        <w:tabs>
+          <w:tab w:val="num" w:pos="6480"/>
+        </w:tabs>
+        <w:ind w:left="6480" w:hanging="360"/>
+      </w:pPr>
+      <w:rPr>
+        <w:rFonts w:ascii="Wingdings" w:hAnsi="Wingdings" w:hint="default"/>
+        <w:sz w:val="20"/>
+      </w:rPr>
+    </w:lvl>
+  </w:abstractNum>
+  <w:abstractNum w:abstractNumId="15" w15:restartNumberingAfterBreak="0">
+    <w:nsid w:val="73BE1D6B"/>
+    <w:multiLevelType w:val="multilevel"/>
+    <w:tmpl w:val="94A2B2F6"/>
+    <w:lvl w:ilvl="0">
+      <w:start w:val="1"/>
+      <w:numFmt w:val="bullet"/>
+      <w:lvlText w:val=""/>
+      <w:lvlJc w:val="left"/>
+      <w:pPr>
+        <w:tabs>
+          <w:tab w:val="num" w:pos="720"/>
+        </w:tabs>
+        <w:ind w:left="720" w:hanging="360"/>
+      </w:pPr>
+      <w:rPr>
+        <w:rFonts w:ascii="Symbol" w:hAnsi="Symbol" w:hint="default"/>
+        <w:sz w:val="20"/>
+      </w:rPr>
+    </w:lvl>
+    <w:lvl w:ilvl="1" w:tentative="1">
+      <w:start w:val="1"/>
+      <w:numFmt w:val="bullet"/>
+      <w:lvlText w:val="o"/>
+      <w:lvlJc w:val="left"/>
+      <w:pPr>
+        <w:tabs>
+          <w:tab w:val="num" w:pos="1440"/>
+        </w:tabs>
+        <w:ind w:left="1440" w:hanging="360"/>
+      </w:pPr>
+      <w:rPr>
+        <w:rFonts w:ascii="Courier New" w:hAnsi="Courier New" w:hint="default"/>
+        <w:sz w:val="20"/>
+      </w:rPr>
+    </w:lvl>
+    <w:lvl w:ilvl="2" w:tentative="1">
+      <w:start w:val="1"/>
+      <w:numFmt w:val="bullet"/>
+      <w:lvlText w:val=""/>
+      <w:lvlJc w:val="left"/>
+      <w:pPr>
+        <w:tabs>
+          <w:tab w:val="num" w:pos="2160"/>
+        </w:tabs>
+        <w:ind w:left="2160" w:hanging="360"/>
+      </w:pPr>
+      <w:rPr>
+        <w:rFonts w:ascii="Wingdings" w:hAnsi="Wingdings" w:hint="default"/>
+        <w:sz w:val="20"/>
+      </w:rPr>
+    </w:lvl>
+    <w:lvl w:ilvl="3" w:tentative="1">
+      <w:start w:val="1"/>
+      <w:numFmt w:val="bullet"/>
+      <w:lvlText w:val=""/>
+      <w:lvlJc w:val="left"/>
+      <w:pPr>
+        <w:tabs>
+          <w:tab w:val="num" w:pos="2880"/>
+        </w:tabs>
+        <w:ind w:left="2880" w:hanging="360"/>
+      </w:pPr>
+      <w:rPr>
+        <w:rFonts w:ascii="Wingdings" w:hAnsi="Wingdings" w:hint="default"/>
+        <w:sz w:val="20"/>
+      </w:rPr>
+    </w:lvl>
+    <w:lvl w:ilvl="4" w:tentative="1">
+      <w:start w:val="1"/>
+      <w:numFmt w:val="bullet"/>
+      <w:lvlText w:val=""/>
+      <w:lvlJc w:val="left"/>
+      <w:pPr>
+        <w:tabs>
+          <w:tab w:val="num" w:pos="3600"/>
+        </w:tabs>
+        <w:ind w:left="3600" w:hanging="360"/>
+      </w:pPr>
+      <w:rPr>
+        <w:rFonts w:ascii="Wingdings" w:hAnsi="Wingdings" w:hint="default"/>
+        <w:sz w:val="20"/>
+      </w:rPr>
+    </w:lvl>
+    <w:lvl w:ilvl="5" w:tentative="1">
+      <w:start w:val="1"/>
+      <w:numFmt w:val="bullet"/>
+      <w:lvlText w:val=""/>
+      <w:lvlJc w:val="left"/>
+      <w:pPr>
+        <w:tabs>
+          <w:tab w:val="num" w:pos="4320"/>
+        </w:tabs>
+        <w:ind w:left="4320" w:hanging="360"/>
+      </w:pPr>
+      <w:rPr>
+        <w:rFonts w:ascii="Wingdings" w:hAnsi="Wingdings" w:hint="default"/>
+        <w:sz w:val="20"/>
+      </w:rPr>
+    </w:lvl>
+    <w:lvl w:ilvl="6" w:tentative="1">
+      <w:start w:val="1"/>
+      <w:numFmt w:val="bullet"/>
+      <w:lvlText w:val=""/>
+      <w:lvlJc w:val="left"/>
+      <w:pPr>
+        <w:tabs>
+          <w:tab w:val="num" w:pos="5040"/>
+        </w:tabs>
+        <w:ind w:left="5040" w:hanging="360"/>
+      </w:pPr>
+      <w:rPr>
+        <w:rFonts w:ascii="Wingdings" w:hAnsi="Wingdings" w:hint="default"/>
+        <w:sz w:val="20"/>
+      </w:rPr>
+    </w:lvl>
+    <w:lvl w:ilvl="7" w:tentative="1">
+      <w:start w:val="1"/>
+      <w:numFmt w:val="bullet"/>
+      <w:lvlText w:val=""/>
+      <w:lvlJc w:val="left"/>
+      <w:pPr>
+        <w:tabs>
+          <w:tab w:val="num" w:pos="5760"/>
+        </w:tabs>
+        <w:ind w:left="5760" w:hanging="360"/>
+      </w:pPr>
+      <w:rPr>
+        <w:rFonts w:ascii="Wingdings" w:hAnsi="Wingdings" w:hint="default"/>
+        <w:sz w:val="20"/>
+      </w:rPr>
+    </w:lvl>
+    <w:lvl w:ilvl="8" w:tentative="1">
+      <w:start w:val="1"/>
+      <w:numFmt w:val="bullet"/>
+      <w:lvlText w:val=""/>
+      <w:lvlJc w:val="left"/>
+      <w:pPr>
+        <w:tabs>
+          <w:tab w:val="num" w:pos="6480"/>
+        </w:tabs>
+        <w:ind w:left="6480" w:hanging="360"/>
+      </w:pPr>
+      <w:rPr>
+        <w:rFonts w:ascii="Wingdings" w:hAnsi="Wingdings" w:hint="default"/>
+        <w:sz w:val="20"/>
+      </w:rPr>
+    </w:lvl>
+  </w:abstractNum>
+  <w:abstractNum w:abstractNumId="16" w15:restartNumberingAfterBreak="0">
     <w:nsid w:val="7DA45B61"/>
     <w:multiLevelType w:val="multilevel"/>
     <w:tmpl w:val="D32242CE"/>
@@ -6078,28 +9329,55 @@
     </w:lvl>
   </w:abstractNum>
   <w:num w:numId="1">
+    <w:abstractNumId w:val="1"/>
+  </w:num>
+  <w:num w:numId="2">
+    <w:abstractNumId w:val="11"/>
+  </w:num>
+  <w:num w:numId="3">
+    <w:abstractNumId w:val="16"/>
+  </w:num>
+  <w:num w:numId="4">
+    <w:abstractNumId w:val="6"/>
+  </w:num>
+  <w:num w:numId="5">
+    <w:abstractNumId w:val="12"/>
+  </w:num>
+  <w:num w:numId="6">
+    <w:abstractNumId w:val="7"/>
+  </w:num>
+  <w:num w:numId="7">
+    <w:abstractNumId w:val="8"/>
+  </w:num>
+  <w:num w:numId="8">
+    <w:abstractNumId w:val="4"/>
+  </w:num>
+  <w:num w:numId="9">
+    <w:abstractNumId w:val="14"/>
+  </w:num>
+  <w:num w:numId="10">
+    <w:abstractNumId w:val="13"/>
+  </w:num>
+  <w:num w:numId="11">
+    <w:abstractNumId w:val="15"/>
+  </w:num>
+  <w:num w:numId="12">
     <w:abstractNumId w:val="0"/>
   </w:num>
-  <w:num w:numId="2">
+  <w:num w:numId="13">
+    <w:abstractNumId w:val="2"/>
+  </w:num>
+  <w:num w:numId="14">
+    <w:abstractNumId w:val="9"/>
+  </w:num>
+  <w:num w:numId="15">
+    <w:abstractNumId w:val="3"/>
+  </w:num>
+  <w:num w:numId="16">
     <w:abstractNumId w:val="5"/>
   </w:num>
-  <w:num w:numId="3">
-    <w:abstractNumId w:val="7"/>
-  </w:num>
-  <w:num w:numId="4">
-    <w:abstractNumId w:val="2"/>
-  </w:num>
-  <w:num w:numId="5">
-    <w:abstractNumId w:val="6"/>
-  </w:num>
-  <w:num w:numId="6">
-    <w:abstractNumId w:val="3"/>
-  </w:num>
-  <w:num w:numId="7">
-    <w:abstractNumId w:val="4"/>
-  </w:num>
-  <w:num w:numId="8">
-    <w:abstractNumId w:val="1"/>
+  <w:num w:numId="17">
+    <w:abstractNumId w:val="10"/>
   </w:num>
 </w:numbering>
 </file>

</xml_diff>

<commit_message>
Agregar nuevo archivo de memoria y eliminar archivo obsoleto. Mejorar la documentación y optimizar el contenido en sprint2.docx.
</commit_message>
<xml_diff>
--- a/memoria/sprint2.docx
+++ b/memoria/sprint2.docx
@@ -1808,21 +1808,7 @@
         <w:rPr>
           <w:color w:val="1F1F1F"/>
         </w:rPr>
-        <w:t xml:space="preserve">Este proyecto se centra en el desarrollo de un sistema de gestión integral para un restaurante. El sistema abarca funcionalidades esenciales como la gestión de usuarios (con roles diferenciados), la administración de mesas, el procesamiento de pedidos y el control de productos. </w:t>
-      </w:r>
-      <w:proofErr w:type="gramStart"/>
-      <w:r>
-        <w:rPr>
-          <w:color w:val="1F1F1F"/>
-        </w:rPr>
-        <w:t>La modularidad</w:t>
-      </w:r>
-      <w:proofErr w:type="gramEnd"/>
-      <w:r>
-        <w:rPr>
-          <w:color w:val="1F1F1F"/>
-        </w:rPr>
-        <w:t xml:space="preserve"> del sistema permite adaptarlo a las necesidades específicas del restaurante, ofreciendo interfaces personalizadas para camareros y encargados.</w:t>
+        <w:t>Este proyecto se centra en el desarrollo de un sistema de gestión integral para un restaurante. El sistema abarca funcionalidades esenciales como la gestión de usuarios (con roles diferenciados), la administración de mesas, el procesamiento de pedidos y el control de productos. La modularidad del sistema permite adaptarlo a las necesidades específicas del restaurante, ofreciendo interfaces personalizadas para camareros y encargados.</w:t>
       </w:r>
     </w:p>
     <w:p>
@@ -2134,18 +2120,8 @@
           <w:shd w:val="clear" w:color="auto" w:fill="F0F4F9"/>
         </w:rPr>
         <w:br/>
-        <w:t xml:space="preserve">│   └── </w:t>
-      </w:r>
-      <w:proofErr w:type="spellStart"/>
-      <w:r>
-        <w:rPr>
-          <w:rFonts w:ascii="Courier" w:eastAsia="Courier" w:hAnsi="Courier" w:cs="Courier"/>
-          <w:color w:val="1F1F1F"/>
-          <w:shd w:val="clear" w:color="auto" w:fill="F0F4F9"/>
-        </w:rPr>
-        <w:t>index.php</w:t>
-      </w:r>
-      <w:proofErr w:type="spellEnd"/>
+        <w:t>│   └── index.php</w:t>
+      </w:r>
       <w:r>
         <w:rPr>
           <w:rFonts w:ascii="Courier" w:eastAsia="Courier" w:hAnsi="Courier" w:cs="Courier"/>
@@ -2162,37 +2138,17 @@
           <w:shd w:val="clear" w:color="auto" w:fill="F0F4F9"/>
         </w:rPr>
         <w:br/>
-        <w:t xml:space="preserve">│   ├── </w:t>
-      </w:r>
-      <w:proofErr w:type="spellStart"/>
+        <w:t>│   ├── pedidos.php</w:t>
+      </w:r>
       <w:r>
         <w:rPr>
           <w:rFonts w:ascii="Courier" w:eastAsia="Courier" w:hAnsi="Courier" w:cs="Courier"/>
           <w:color w:val="1F1F1F"/>
           <w:shd w:val="clear" w:color="auto" w:fill="F0F4F9"/>
         </w:rPr>
-        <w:t>pedidos.php</w:t>
-      </w:r>
-      <w:proofErr w:type="spellEnd"/>
-      <w:r>
-        <w:rPr>
-          <w:rFonts w:ascii="Courier" w:eastAsia="Courier" w:hAnsi="Courier" w:cs="Courier"/>
-          <w:color w:val="1F1F1F"/>
-          <w:shd w:val="clear" w:color="auto" w:fill="F0F4F9"/>
-        </w:rPr>
         <w:br/>
-        <w:t xml:space="preserve">│   └── </w:t>
-      </w:r>
-      <w:proofErr w:type="spellStart"/>
-      <w:r>
-        <w:rPr>
-          <w:rFonts w:ascii="Courier" w:eastAsia="Courier" w:hAnsi="Courier" w:cs="Courier"/>
-          <w:color w:val="1F1F1F"/>
-          <w:shd w:val="clear" w:color="auto" w:fill="F0F4F9"/>
-        </w:rPr>
-        <w:t>index.php</w:t>
-      </w:r>
-      <w:proofErr w:type="spellEnd"/>
+        <w:t>│   └── index.php</w:t>
+      </w:r>
       <w:r>
         <w:rPr>
           <w:rFonts w:ascii="Courier" w:eastAsia="Courier" w:hAnsi="Courier" w:cs="Courier"/>
@@ -2209,18 +2165,17 @@
           <w:shd w:val="clear" w:color="auto" w:fill="F0F4F9"/>
         </w:rPr>
         <w:br/>
-        <w:t>│   ├── restaurante (con datos).</w:t>
-      </w:r>
-      <w:proofErr w:type="spellStart"/>
+        <w:t>│   ├── restaurante (con datos).sql</w:t>
+      </w:r>
       <w:r>
         <w:rPr>
           <w:rFonts w:ascii="Courier" w:eastAsia="Courier" w:hAnsi="Courier" w:cs="Courier"/>
           <w:color w:val="1F1F1F"/>
           <w:shd w:val="clear" w:color="auto" w:fill="F0F4F9"/>
         </w:rPr>
-        <w:t>sql</w:t>
-      </w:r>
-      <w:proofErr w:type="spellEnd"/>
+        <w:br/>
+        <w:t>│   └── restaurante.sql</w:t>
+      </w:r>
       <w:r>
         <w:rPr>
           <w:rFonts w:ascii="Courier" w:eastAsia="Courier" w:hAnsi="Courier" w:cs="Courier"/>
@@ -2228,18 +2183,17 @@
           <w:shd w:val="clear" w:color="auto" w:fill="F0F4F9"/>
         </w:rPr>
         <w:br/>
-        <w:t xml:space="preserve">│   └── </w:t>
-      </w:r>
-      <w:proofErr w:type="spellStart"/>
+        <w:t>├── logout.php</w:t>
+      </w:r>
       <w:r>
         <w:rPr>
           <w:rFonts w:ascii="Courier" w:eastAsia="Courier" w:hAnsi="Courier" w:cs="Courier"/>
           <w:color w:val="1F1F1F"/>
           <w:shd w:val="clear" w:color="auto" w:fill="F0F4F9"/>
         </w:rPr>
-        <w:t>restaurante.sql</w:t>
-      </w:r>
-      <w:proofErr w:type="spellEnd"/>
+        <w:br/>
+        <w:t>├── sesion.php</w:t>
+      </w:r>
       <w:r>
         <w:rPr>
           <w:rFonts w:ascii="Courier" w:eastAsia="Courier" w:hAnsi="Courier" w:cs="Courier"/>
@@ -2247,18 +2201,17 @@
           <w:shd w:val="clear" w:color="auto" w:fill="F0F4F9"/>
         </w:rPr>
         <w:br/>
-        <w:t xml:space="preserve">├── </w:t>
-      </w:r>
-      <w:proofErr w:type="spellStart"/>
+        <w:t>├── login.php</w:t>
+      </w:r>
       <w:r>
         <w:rPr>
           <w:rFonts w:ascii="Courier" w:eastAsia="Courier" w:hAnsi="Courier" w:cs="Courier"/>
           <w:color w:val="1F1F1F"/>
           <w:shd w:val="clear" w:color="auto" w:fill="F0F4F9"/>
         </w:rPr>
-        <w:t>logout.php</w:t>
-      </w:r>
-      <w:proofErr w:type="spellEnd"/>
+        <w:br/>
+        <w:t>├── conexion.php</w:t>
+      </w:r>
       <w:r>
         <w:rPr>
           <w:rFonts w:ascii="Courier" w:eastAsia="Courier" w:hAnsi="Courier" w:cs="Courier"/>
@@ -2266,75 +2219,8 @@
           <w:shd w:val="clear" w:color="auto" w:fill="F0F4F9"/>
         </w:rPr>
         <w:br/>
-        <w:t xml:space="preserve">├── </w:t>
-      </w:r>
-      <w:proofErr w:type="spellStart"/>
-      <w:r>
-        <w:rPr>
-          <w:rFonts w:ascii="Courier" w:eastAsia="Courier" w:hAnsi="Courier" w:cs="Courier"/>
-          <w:color w:val="1F1F1F"/>
-          <w:shd w:val="clear" w:color="auto" w:fill="F0F4F9"/>
-        </w:rPr>
-        <w:t>sesion.php</w:t>
-      </w:r>
-      <w:proofErr w:type="spellEnd"/>
-      <w:r>
-        <w:rPr>
-          <w:rFonts w:ascii="Courier" w:eastAsia="Courier" w:hAnsi="Courier" w:cs="Courier"/>
-          <w:color w:val="1F1F1F"/>
-          <w:shd w:val="clear" w:color="auto" w:fill="F0F4F9"/>
-        </w:rPr>
-        <w:br/>
-        <w:t xml:space="preserve">├── </w:t>
-      </w:r>
-      <w:proofErr w:type="spellStart"/>
-      <w:r>
-        <w:rPr>
-          <w:rFonts w:ascii="Courier" w:eastAsia="Courier" w:hAnsi="Courier" w:cs="Courier"/>
-          <w:color w:val="1F1F1F"/>
-          <w:shd w:val="clear" w:color="auto" w:fill="F0F4F9"/>
-        </w:rPr>
-        <w:t>login.php</w:t>
-      </w:r>
-      <w:proofErr w:type="spellEnd"/>
-      <w:r>
-        <w:rPr>
-          <w:rFonts w:ascii="Courier" w:eastAsia="Courier" w:hAnsi="Courier" w:cs="Courier"/>
-          <w:color w:val="1F1F1F"/>
-          <w:shd w:val="clear" w:color="auto" w:fill="F0F4F9"/>
-        </w:rPr>
-        <w:br/>
-        <w:t xml:space="preserve">├── </w:t>
-      </w:r>
-      <w:proofErr w:type="spellStart"/>
-      <w:r>
-        <w:rPr>
-          <w:rFonts w:ascii="Courier" w:eastAsia="Courier" w:hAnsi="Courier" w:cs="Courier"/>
-          <w:color w:val="1F1F1F"/>
-          <w:shd w:val="clear" w:color="auto" w:fill="F0F4F9"/>
-        </w:rPr>
-        <w:t>conexion.php</w:t>
-      </w:r>
-      <w:proofErr w:type="spellEnd"/>
-      <w:r>
-        <w:rPr>
-          <w:rFonts w:ascii="Courier" w:eastAsia="Courier" w:hAnsi="Courier" w:cs="Courier"/>
-          <w:color w:val="1F1F1F"/>
-          <w:shd w:val="clear" w:color="auto" w:fill="F0F4F9"/>
-        </w:rPr>
-        <w:br/>
-        <w:t xml:space="preserve">├── </w:t>
-      </w:r>
-      <w:proofErr w:type="spellStart"/>
-      <w:r>
-        <w:rPr>
-          <w:rFonts w:ascii="Courier" w:eastAsia="Courier" w:hAnsi="Courier" w:cs="Courier"/>
-          <w:color w:val="1F1F1F"/>
-          <w:shd w:val="clear" w:color="auto" w:fill="F0F4F9"/>
-        </w:rPr>
-        <w:t>index.php</w:t>
-      </w:r>
-      <w:proofErr w:type="spellEnd"/>
+        <w:t>├── index.php</w:t>
+      </w:r>
       <w:r>
         <w:rPr>
           <w:rFonts w:ascii="Courier" w:eastAsia="Courier" w:hAnsi="Courier" w:cs="Courier"/>
@@ -2423,23 +2309,7 @@
           <w:b/>
           <w:color w:val="1F1F1F"/>
         </w:rPr>
-        <w:t>BBDD/</w:t>
-      </w:r>
-      <w:proofErr w:type="spellStart"/>
-      <w:r>
-        <w:rPr>
-          <w:b/>
-          <w:color w:val="1F1F1F"/>
-        </w:rPr>
-        <w:t>restaurante.sql</w:t>
-      </w:r>
-      <w:proofErr w:type="spellEnd"/>
-      <w:r>
-        <w:rPr>
-          <w:b/>
-          <w:color w:val="1F1F1F"/>
-        </w:rPr>
-        <w:t>:</w:t>
+        <w:t>BBDD/restaurante.sql:</w:t>
       </w:r>
       <w:r>
         <w:rPr>
@@ -2468,23 +2338,7 @@
           <w:b/>
           <w:color w:val="1F1F1F"/>
         </w:rPr>
-        <w:t>BBDD/restaurante (con datos).</w:t>
-      </w:r>
-      <w:proofErr w:type="spellStart"/>
-      <w:r>
-        <w:rPr>
-          <w:b/>
-          <w:color w:val="1F1F1F"/>
-        </w:rPr>
-        <w:t>sql</w:t>
-      </w:r>
-      <w:proofErr w:type="spellEnd"/>
-      <w:r>
-        <w:rPr>
-          <w:b/>
-          <w:color w:val="1F1F1F"/>
-        </w:rPr>
-        <w:t>:</w:t>
+        <w:t>BBDD/restaurante (con datos).sql:</w:t>
       </w:r>
       <w:r>
         <w:rPr>
@@ -2513,23 +2367,7 @@
           <w:b/>
           <w:color w:val="1F1F1F"/>
         </w:rPr>
-        <w:t>camarero/</w:t>
-      </w:r>
-      <w:proofErr w:type="spellStart"/>
-      <w:r>
-        <w:rPr>
-          <w:b/>
-          <w:color w:val="1F1F1F"/>
-        </w:rPr>
-        <w:t>index.php</w:t>
-      </w:r>
-      <w:proofErr w:type="spellEnd"/>
-      <w:r>
-        <w:rPr>
-          <w:b/>
-          <w:color w:val="1F1F1F"/>
-        </w:rPr>
-        <w:t>:</w:t>
+        <w:t>camarero/index.php:</w:t>
       </w:r>
       <w:r>
         <w:rPr>
@@ -2558,23 +2396,7 @@
           <w:b/>
           <w:color w:val="1F1F1F"/>
         </w:rPr>
-        <w:t>camarero/</w:t>
-      </w:r>
-      <w:proofErr w:type="spellStart"/>
-      <w:r>
-        <w:rPr>
-          <w:b/>
-          <w:color w:val="1F1F1F"/>
-        </w:rPr>
-        <w:t>pedidos.php</w:t>
-      </w:r>
-      <w:proofErr w:type="spellEnd"/>
-      <w:r>
-        <w:rPr>
-          <w:b/>
-          <w:color w:val="1F1F1F"/>
-        </w:rPr>
-        <w:t>:</w:t>
+        <w:t>camarero/pedidos.php:</w:t>
       </w:r>
       <w:r>
         <w:rPr>
@@ -2603,23 +2425,7 @@
           <w:b/>
           <w:color w:val="1F1F1F"/>
         </w:rPr>
-        <w:t>encargado/</w:t>
-      </w:r>
-      <w:proofErr w:type="spellStart"/>
-      <w:r>
-        <w:rPr>
-          <w:b/>
-          <w:color w:val="1F1F1F"/>
-        </w:rPr>
-        <w:t>index.php</w:t>
-      </w:r>
-      <w:proofErr w:type="spellEnd"/>
-      <w:r>
-        <w:rPr>
-          <w:b/>
-          <w:color w:val="1F1F1F"/>
-        </w:rPr>
-        <w:t>:</w:t>
+        <w:t>encargado/index.php:</w:t>
       </w:r>
       <w:r>
         <w:rPr>
@@ -2643,21 +2449,12 @@
         </w:pBdr>
         <w:ind w:left="238" w:hanging="357"/>
       </w:pPr>
-      <w:proofErr w:type="spellStart"/>
       <w:r>
         <w:rPr>
           <w:b/>
           <w:color w:val="1F1F1F"/>
         </w:rPr>
-        <w:t>conexion.php</w:t>
-      </w:r>
-      <w:proofErr w:type="spellEnd"/>
-      <w:r>
-        <w:rPr>
-          <w:b/>
-          <w:color w:val="1F1F1F"/>
-        </w:rPr>
-        <w:t>:</w:t>
+        <w:t>conexion.php:</w:t>
       </w:r>
       <w:r>
         <w:rPr>
@@ -2681,21 +2478,12 @@
         </w:pBdr>
         <w:ind w:left="238" w:hanging="357"/>
       </w:pPr>
-      <w:proofErr w:type="spellStart"/>
       <w:r>
         <w:rPr>
           <w:b/>
           <w:color w:val="1F1F1F"/>
         </w:rPr>
-        <w:t>index.php</w:t>
-      </w:r>
-      <w:proofErr w:type="spellEnd"/>
-      <w:r>
-        <w:rPr>
-          <w:b/>
-          <w:color w:val="1F1F1F"/>
-        </w:rPr>
-        <w:t>:</w:t>
+        <w:t>index.php:</w:t>
       </w:r>
       <w:r>
         <w:rPr>
@@ -2719,21 +2507,12 @@
         </w:pBdr>
         <w:ind w:left="238" w:hanging="357"/>
       </w:pPr>
-      <w:proofErr w:type="spellStart"/>
       <w:r>
         <w:rPr>
           <w:b/>
           <w:color w:val="1F1F1F"/>
         </w:rPr>
-        <w:t>login.php</w:t>
-      </w:r>
-      <w:proofErr w:type="spellEnd"/>
-      <w:r>
-        <w:rPr>
-          <w:b/>
-          <w:color w:val="1F1F1F"/>
-        </w:rPr>
-        <w:t>:</w:t>
+        <w:t>login.php:</w:t>
       </w:r>
       <w:r>
         <w:rPr>
@@ -2757,21 +2536,12 @@
         </w:pBdr>
         <w:ind w:left="238" w:hanging="357"/>
       </w:pPr>
-      <w:proofErr w:type="spellStart"/>
       <w:r>
         <w:rPr>
           <w:b/>
           <w:color w:val="1F1F1F"/>
         </w:rPr>
-        <w:t>logout.php</w:t>
-      </w:r>
-      <w:proofErr w:type="spellEnd"/>
-      <w:r>
-        <w:rPr>
-          <w:b/>
-          <w:color w:val="1F1F1F"/>
-        </w:rPr>
-        <w:t>:</w:t>
+        <w:t>logout.php:</w:t>
       </w:r>
       <w:r>
         <w:rPr>
@@ -2796,36 +2566,19 @@
         <w:spacing w:after="120"/>
         <w:ind w:left="238" w:hanging="357"/>
       </w:pPr>
-      <w:proofErr w:type="spellStart"/>
       <w:r>
         <w:rPr>
           <w:b/>
           <w:color w:val="1F1F1F"/>
         </w:rPr>
-        <w:t>sesion.php</w:t>
-      </w:r>
-      <w:proofErr w:type="spellEnd"/>
-      <w:r>
-        <w:rPr>
-          <w:b/>
-          <w:color w:val="1F1F1F"/>
-        </w:rPr>
-        <w:t>:</w:t>
-      </w:r>
-      <w:r>
-        <w:rPr>
-          <w:color w:val="1F1F1F"/>
-        </w:rPr>
-        <w:t xml:space="preserve"> Implementa la gestión de sesiones para mantener el estado del usuario durante su interacción con el </w:t>
-      </w:r>
-      <w:proofErr w:type="spellStart"/>
-      <w:r>
-        <w:rPr>
-          <w:color w:val="1F1F1F"/>
-        </w:rPr>
-        <w:t>siste</w:t>
-      </w:r>
-      <w:proofErr w:type="spellEnd"/>
+        <w:t>sesion.php:</w:t>
+      </w:r>
+      <w:r>
+        <w:rPr>
+          <w:color w:val="1F1F1F"/>
+        </w:rPr>
+        <w:t xml:space="preserve"> Implementa la gestión de sesiones para mantener el estado del usuario durante su interacción con el siste</w:t>
+      </w:r>
     </w:p>
     <w:p/>
     <w:p/>
@@ -3315,23 +3068,7 @@
           <w:b/>
           <w:color w:val="1F1F1F"/>
         </w:rPr>
-        <w:t>Ejemplo de código PHP (</w:t>
-      </w:r>
-      <w:proofErr w:type="spellStart"/>
-      <w:r>
-        <w:rPr>
-          <w:b/>
-          <w:color w:val="1F1F1F"/>
-        </w:rPr>
-        <w:t>sesion.php</w:t>
-      </w:r>
-      <w:proofErr w:type="spellEnd"/>
-      <w:r>
-        <w:rPr>
-          <w:b/>
-          <w:color w:val="1F1F1F"/>
-        </w:rPr>
-        <w:t>):</w:t>
+        <w:t>Ejemplo de código PHP (sesion.php):</w:t>
       </w:r>
     </w:p>
     <w:p>
@@ -3403,23 +3140,7 @@
           <w:b/>
           <w:color w:val="1F1F1F"/>
         </w:rPr>
-        <w:t>Ejemplo de código PHP (</w:t>
-      </w:r>
-      <w:proofErr w:type="spellStart"/>
-      <w:r>
-        <w:rPr>
-          <w:b/>
-          <w:color w:val="1F1F1F"/>
-        </w:rPr>
-        <w:t>logout.php</w:t>
-      </w:r>
-      <w:proofErr w:type="spellEnd"/>
-      <w:r>
-        <w:rPr>
-          <w:b/>
-          <w:color w:val="1F1F1F"/>
-        </w:rPr>
-        <w:t>):</w:t>
+        <w:t>Ejemplo de código PHP (logout.php):</w:t>
       </w:r>
     </w:p>
     <w:p>
@@ -3578,23 +3299,7 @@
           <w:color w:val="1F1F1F"/>
         </w:rPr>
         <w:lastRenderedPageBreak/>
-        <w:t>Ejemplo de código PHP (</w:t>
-      </w:r>
-      <w:proofErr w:type="spellStart"/>
-      <w:r>
-        <w:rPr>
-          <w:b/>
-          <w:color w:val="1F1F1F"/>
-        </w:rPr>
-        <w:t>login.php</w:t>
-      </w:r>
-      <w:proofErr w:type="spellEnd"/>
-      <w:r>
-        <w:rPr>
-          <w:b/>
-          <w:color w:val="1F1F1F"/>
-        </w:rPr>
-        <w:t>):</w:t>
+        <w:t>Ejemplo de código PHP (login.php):</w:t>
       </w:r>
       <w:r>
         <w:rPr>
@@ -5094,13 +4799,8 @@
         <w:pStyle w:val="Ttulo4"/>
       </w:pPr>
       <w:r>
-        <w:t xml:space="preserve">7.1 Notificaciones y </w:t>
-      </w:r>
-      <w:proofErr w:type="spellStart"/>
-      <w:r>
-        <w:t>Feedback</w:t>
-      </w:r>
-      <w:proofErr w:type="spellEnd"/>
+        <w:t>7.1 Notificaciones y Feedback</w:t>
+      </w:r>
     </w:p>
     <w:p>
       <w:pPr>
@@ -5495,21 +5195,7 @@
         <w:rPr>
           <w:color w:val="1F1F1F"/>
         </w:rPr>
-        <w:t>Creación de nueva tabla </w:t>
-      </w:r>
-      <w:proofErr w:type="spellStart"/>
-      <w:r>
-        <w:rPr>
-          <w:color w:val="1F1F1F"/>
-        </w:rPr>
-        <w:t>cuentas_pagadas</w:t>
-      </w:r>
-      <w:proofErr w:type="spellEnd"/>
-      <w:r>
-        <w:rPr>
-          <w:color w:val="1F1F1F"/>
-        </w:rPr>
-        <w:t> para almacenar el historial de pagos</w:t>
+        <w:t>Creación de nueva tabla cuentas_pagadas para almacenar el historial de pagos</w:t>
       </w:r>
     </w:p>
     <w:p>
@@ -5534,35 +5220,7 @@
         <w:rPr>
           <w:color w:val="1F1F1F"/>
         </w:rPr>
-        <w:t>Eliminación de tablas innecesarias (</w:t>
-      </w:r>
-      <w:proofErr w:type="spellStart"/>
-      <w:r>
-        <w:rPr>
-          <w:color w:val="1F1F1F"/>
-        </w:rPr>
-        <w:t>temp_ticket</w:t>
-      </w:r>
-      <w:proofErr w:type="spellEnd"/>
-      <w:r>
-        <w:rPr>
-          <w:color w:val="1F1F1F"/>
-        </w:rPr>
-        <w:t xml:space="preserve">, </w:t>
-      </w:r>
-      <w:proofErr w:type="spellStart"/>
-      <w:r>
-        <w:rPr>
-          <w:color w:val="1F1F1F"/>
-        </w:rPr>
-        <w:t>historial_pedidos</w:t>
-      </w:r>
-      <w:proofErr w:type="spellEnd"/>
-      <w:r>
-        <w:rPr>
-          <w:color w:val="1F1F1F"/>
-        </w:rPr>
-        <w:t>)</w:t>
+        <w:t>Eliminación de tablas innecesarias (temp_ticket, historial_pedidos)</w:t>
       </w:r>
     </w:p>
     <w:p>
@@ -6164,15 +5822,7 @@
         <w:pStyle w:val="Ttulo4"/>
       </w:pPr>
       <w:r>
-        <w:t xml:space="preserve">2.3 </w:t>
-      </w:r>
-      <w:proofErr w:type="spellStart"/>
-      <w:r>
-        <w:t>Dashboard</w:t>
-      </w:r>
-      <w:proofErr w:type="spellEnd"/>
-      <w:r>
-        <w:t xml:space="preserve"> del Camarero</w:t>
+        <w:t>2.3 Dashboard del Camarero</w:t>
       </w:r>
     </w:p>
     <w:p>
@@ -6432,19 +6082,11 @@
           <w:color w:val="1F1F1F"/>
         </w:rPr>
       </w:pPr>
-      <w:proofErr w:type="spellStart"/>
-      <w:r>
-        <w:rPr>
-          <w:color w:val="1F1F1F"/>
-        </w:rPr>
-        <w:t>Feedback</w:t>
-      </w:r>
-      <w:proofErr w:type="spellEnd"/>
-      <w:r>
-        <w:rPr>
-          <w:color w:val="1F1F1F"/>
-        </w:rPr>
-        <w:t xml:space="preserve"> visual mejorado para acciones importantes</w:t>
+      <w:r>
+        <w:rPr>
+          <w:color w:val="1F1F1F"/>
+        </w:rPr>
+        <w:t>Feedback visual mejorado para acciones importantes</w:t>
       </w:r>
     </w:p>
     <w:p>
@@ -6452,6 +6094,11 @@
         <w:pStyle w:val="Ttulo3"/>
       </w:pPr>
       <w:bookmarkStart w:id="20" w:name="_Toc181979410"/>
+    </w:p>
+    <w:p>
+      <w:pPr>
+        <w:pStyle w:val="Ttulo3"/>
+      </w:pPr>
       <w:r>
         <w:t>4. Optimizaciones</w:t>
       </w:r>
@@ -6479,35 +6126,7 @@
         <w:rPr>
           <w:color w:val="1F1F1F"/>
         </w:rPr>
-        <w:t xml:space="preserve">Implementación de </w:t>
-      </w:r>
-      <w:proofErr w:type="spellStart"/>
-      <w:r>
-        <w:rPr>
-          <w:color w:val="1F1F1F"/>
-        </w:rPr>
-        <w:t>prepared</w:t>
-      </w:r>
-      <w:proofErr w:type="spellEnd"/>
-      <w:r>
-        <w:rPr>
-          <w:color w:val="1F1F1F"/>
-        </w:rPr>
-        <w:t xml:space="preserve"> </w:t>
-      </w:r>
-      <w:proofErr w:type="spellStart"/>
-      <w:r>
-        <w:rPr>
-          <w:color w:val="1F1F1F"/>
-        </w:rPr>
-        <w:t>statements</w:t>
-      </w:r>
-      <w:proofErr w:type="spellEnd"/>
-      <w:r>
-        <w:rPr>
-          <w:color w:val="1F1F1F"/>
-        </w:rPr>
-        <w:t xml:space="preserve"> para consultas seguras</w:t>
+        <w:t>Implementación de prepared statements para consultas seguras</w:t>
       </w:r>
     </w:p>
     <w:p>
@@ -6565,6 +6184,11 @@
         <w:pStyle w:val="Ttulo3"/>
       </w:pPr>
       <w:bookmarkStart w:id="21" w:name="_Toc181979411"/>
+    </w:p>
+    <w:p>
+      <w:pPr>
+        <w:pStyle w:val="Ttulo3"/>
+      </w:pPr>
       <w:r>
         <w:t>5. Archivos Modificados</w:t>
       </w:r>
@@ -6592,21 +6216,7 @@
         <w:rPr>
           <w:color w:val="1F1F1F"/>
         </w:rPr>
-        <w:t>camarero/</w:t>
-      </w:r>
-      <w:proofErr w:type="spellStart"/>
-      <w:r>
-        <w:rPr>
-          <w:color w:val="1F1F1F"/>
-        </w:rPr>
-        <w:t>cuenta.php</w:t>
-      </w:r>
-      <w:proofErr w:type="spellEnd"/>
-      <w:r>
-        <w:rPr>
-          <w:color w:val="1F1F1F"/>
-        </w:rPr>
-        <w:t> - Nueva implementación</w:t>
+        <w:t>camarero/cuenta.php - Nueva implementación</w:t>
       </w:r>
     </w:p>
     <w:p>
@@ -6631,21 +6241,7 @@
         <w:rPr>
           <w:color w:val="1F1F1F"/>
         </w:rPr>
-        <w:t>camarero/</w:t>
-      </w:r>
-      <w:proofErr w:type="spellStart"/>
-      <w:r>
-        <w:rPr>
-          <w:color w:val="1F1F1F"/>
-        </w:rPr>
-        <w:t>cuentas_pagadas.php</w:t>
-      </w:r>
-      <w:proofErr w:type="spellEnd"/>
-      <w:r>
-        <w:rPr>
-          <w:color w:val="1F1F1F"/>
-        </w:rPr>
-        <w:t> - Nueva implementación</w:t>
+        <w:t>camarero/cuentas_pagadas.php - Nueva implementación</w:t>
       </w:r>
     </w:p>
     <w:p>
@@ -6670,21 +6266,7 @@
         <w:rPr>
           <w:color w:val="1F1F1F"/>
         </w:rPr>
-        <w:t>camarero/</w:t>
-      </w:r>
-      <w:proofErr w:type="spellStart"/>
-      <w:r>
-        <w:rPr>
-          <w:color w:val="1F1F1F"/>
-        </w:rPr>
-        <w:t>obtener_detalle_cuenta.php</w:t>
-      </w:r>
-      <w:proofErr w:type="spellEnd"/>
-      <w:r>
-        <w:rPr>
-          <w:color w:val="1F1F1F"/>
-        </w:rPr>
-        <w:t> - Nuevo archivo</w:t>
+        <w:t>camarero/obtener_detalle_cuenta.php - Nuevo archivo</w:t>
       </w:r>
     </w:p>
     <w:p>
@@ -6709,21 +6291,7 @@
         <w:rPr>
           <w:color w:val="1F1F1F"/>
         </w:rPr>
-        <w:t>camarero/</w:t>
-      </w:r>
-      <w:proofErr w:type="spellStart"/>
-      <w:r>
-        <w:rPr>
-          <w:color w:val="1F1F1F"/>
-        </w:rPr>
-        <w:t>index.php</w:t>
-      </w:r>
-      <w:proofErr w:type="spellEnd"/>
-      <w:r>
-        <w:rPr>
-          <w:color w:val="1F1F1F"/>
-        </w:rPr>
-        <w:t> - Actualizado con historial</w:t>
+        <w:t>camarero/index.php - Actualizado con historial</w:t>
       </w:r>
     </w:p>
     <w:p>
@@ -6748,21 +6316,7 @@
         <w:rPr>
           <w:color w:val="1F1F1F"/>
         </w:rPr>
-        <w:t>BBDD/</w:t>
-      </w:r>
-      <w:proofErr w:type="spellStart"/>
-      <w:r>
-        <w:rPr>
-          <w:color w:val="1F1F1F"/>
-        </w:rPr>
-        <w:t>restaurante.sql</w:t>
-      </w:r>
-      <w:proofErr w:type="spellEnd"/>
-      <w:r>
-        <w:rPr>
-          <w:color w:val="1F1F1F"/>
-        </w:rPr>
-        <w:t> - Actualización de estructura</w:t>
+        <w:t>BBDD/restaurante.sql - Actualización de estructura</w:t>
       </w:r>
     </w:p>
     <w:p>
@@ -6770,7 +6324,85 @@
         <w:pStyle w:val="Ttulo3"/>
       </w:pPr>
       <w:bookmarkStart w:id="22" w:name="_Toc181979412"/>
-      <w:r>
+    </w:p>
+    <w:p>
+      <w:pPr>
+        <w:pStyle w:val="Ttulo3"/>
+      </w:pPr>
+      <w:r>
+        <w:rPr>
+          <w:noProof/>
+        </w:rPr>
+        <w:drawing>
+          <wp:anchor distT="0" distB="0" distL="114300" distR="114300" simplePos="0" relativeHeight="251672576" behindDoc="0" locked="0" layoutInCell="1" allowOverlap="1" wp14:anchorId="079DDB2D" wp14:editId="4B3DACB3">
+            <wp:simplePos x="0" y="0"/>
+            <wp:positionH relativeFrom="column">
+              <wp:posOffset>-228600</wp:posOffset>
+            </wp:positionH>
+            <wp:positionV relativeFrom="paragraph">
+              <wp:posOffset>372110</wp:posOffset>
+            </wp:positionV>
+            <wp:extent cx="5937250" cy="2260600"/>
+            <wp:effectExtent l="0" t="0" r="6350" b="6350"/>
+            <wp:wrapTopAndBottom/>
+            <wp:docPr id="17" name="Imagen 17"/>
+            <wp:cNvGraphicFramePr>
+              <a:graphicFrameLocks xmlns:a="http://schemas.openxmlformats.org/drawingml/2006/main" noChangeAspect="1"/>
+            </wp:cNvGraphicFramePr>
+            <a:graphic xmlns:a="http://schemas.openxmlformats.org/drawingml/2006/main">
+              <a:graphicData uri="http://schemas.openxmlformats.org/drawingml/2006/picture">
+                <pic:pic xmlns:pic="http://schemas.openxmlformats.org/drawingml/2006/picture">
+                  <pic:nvPicPr>
+                    <pic:cNvPr id="0" name="Picture 3"/>
+                    <pic:cNvPicPr>
+                      <a:picLocks noChangeAspect="1" noChangeArrowheads="1"/>
+                    </pic:cNvPicPr>
+                  </pic:nvPicPr>
+                  <pic:blipFill>
+                    <a:blip r:embed="rId22">
+                      <a:extLst>
+                        <a:ext uri="{28A0092B-C50C-407E-A947-70E740481C1C}">
+                          <a14:useLocalDpi xmlns:a14="http://schemas.microsoft.com/office/drawing/2010/main" val="0"/>
+                        </a:ext>
+                      </a:extLst>
+                    </a:blip>
+                    <a:srcRect/>
+                    <a:stretch>
+                      <a:fillRect/>
+                    </a:stretch>
+                  </pic:blipFill>
+                  <pic:spPr bwMode="auto">
+                    <a:xfrm>
+                      <a:off x="0" y="0"/>
+                      <a:ext cx="5937250" cy="2260600"/>
+                    </a:xfrm>
+                    <a:prstGeom prst="rect">
+                      <a:avLst/>
+                    </a:prstGeom>
+                    <a:noFill/>
+                    <a:ln>
+                      <a:noFill/>
+                    </a:ln>
+                  </pic:spPr>
+                </pic:pic>
+              </a:graphicData>
+            </a:graphic>
+            <wp14:sizeRelH relativeFrom="page">
+              <wp14:pctWidth>0</wp14:pctWidth>
+            </wp14:sizeRelH>
+            <wp14:sizeRelV relativeFrom="page">
+              <wp14:pctHeight>0</wp14:pctHeight>
+            </wp14:sizeRelV>
+          </wp:anchor>
+        </w:drawing>
+      </w:r>
+    </w:p>
+    <w:p>
+      <w:pPr>
+        <w:pStyle w:val="Ttulo3"/>
+      </w:pPr>
+      <w:r>
+        <w:lastRenderedPageBreak/>
         <w:t>Próximos Pasos</w:t>
       </w:r>
       <w:bookmarkEnd w:id="22"/>

</xml_diff>